<commit_message>
entrega sprint 4 (1)
falta só terminar os testes, colocando os prints lá
</commit_message>
<xml_diff>
--- a/Documentação/Antigos/Sprint 4/T2_G4_V4_IoT_Manual.docx.docx
+++ b/Documentação/Antigos/Sprint 4/T2_G4_V4_IoT_Manual.docx.docx
@@ -195,12 +195,12 @@
                 <wp:extent cx="8170651" cy="2197623"/>
                 <wp:effectExtent b="0" l="0" r="0" t="0"/>
                 <wp:wrapNone/>
-                <wp:docPr id="1" name="image12.png"/>
+                <wp:docPr id="1" name="image20.png"/>
                 <a:graphic>
                   <a:graphicData uri="http://schemas.openxmlformats.org/drawingml/2006/picture">
                     <pic:pic>
                       <pic:nvPicPr>
-                        <pic:cNvPr id="0" name="image12.png"/>
+                        <pic:cNvPr id="0" name="image20.png"/>
                         <pic:cNvPicPr preferRelativeResize="0"/>
                       </pic:nvPicPr>
                       <pic:blipFill>
@@ -287,12 +287,12 @@
             <wp:extent cx="10810085" cy="7696200"/>
             <wp:effectExtent b="0" l="0" r="0" t="0"/>
             <wp:wrapSquare wrapText="bothSides" distB="152400" distT="152400" distL="152400" distR="152400"/>
-            <wp:docPr id="12" name="image5.png"/>
+            <wp:docPr id="19" name="image2.png"/>
             <a:graphic>
               <a:graphicData uri="http://schemas.openxmlformats.org/drawingml/2006/picture">
                 <pic:pic>
                   <pic:nvPicPr>
-                    <pic:cNvPr id="0" name="image5.png"/>
+                    <pic:cNvPr id="0" name="image2.png"/>
                     <pic:cNvPicPr preferRelativeResize="0"/>
                   </pic:nvPicPr>
                   <pic:blipFill>
@@ -335,12 +335,12 @@
             <wp:extent cx="2804546" cy="1204657"/>
             <wp:effectExtent b="0" l="0" r="0" t="0"/>
             <wp:wrapSquare wrapText="bothSides" distB="152400" distT="152400" distL="152400" distR="152400"/>
-            <wp:docPr id="5" name="image7.png"/>
+            <wp:docPr id="4" name="image8.png"/>
             <a:graphic>
               <a:graphicData uri="http://schemas.openxmlformats.org/drawingml/2006/picture">
                 <pic:pic>
                   <pic:nvPicPr>
-                    <pic:cNvPr id="0" name="image7.png"/>
+                    <pic:cNvPr id="0" name="image8.png"/>
                     <pic:cNvPicPr preferRelativeResize="0"/>
                   </pic:nvPicPr>
                   <pic:blipFill>
@@ -383,12 +383,12 @@
             <wp:extent cx="1867967" cy="1320786"/>
             <wp:effectExtent b="0" l="0" r="0" t="0"/>
             <wp:wrapSquare wrapText="bothSides" distB="152400" distT="152400" distL="152400" distR="152400"/>
-            <wp:docPr id="7" name="image1.png"/>
+            <wp:docPr id="6" name="image6.png"/>
             <a:graphic>
               <a:graphicData uri="http://schemas.openxmlformats.org/drawingml/2006/picture">
                 <pic:pic>
                   <pic:nvPicPr>
-                    <pic:cNvPr id="0" name="image1.png"/>
+                    <pic:cNvPr id="0" name="image6.png"/>
                     <pic:cNvPicPr preferRelativeResize="0"/>
                   </pic:nvPicPr>
                   <pic:blipFill>
@@ -430,12 +430,12 @@
             <wp:extent cx="1377876" cy="930212"/>
             <wp:effectExtent b="0" l="0" r="0" t="0"/>
             <wp:wrapSquare wrapText="bothSides" distB="114300" distT="114300" distL="114300" distR="114300"/>
-            <wp:docPr id="8" name="image2.png"/>
+            <wp:docPr id="7" name="image1.png"/>
             <a:graphic>
               <a:graphicData uri="http://schemas.openxmlformats.org/drawingml/2006/picture">
                 <pic:pic>
                   <pic:nvPicPr>
-                    <pic:cNvPr id="0" name="image2.png"/>
+                    <pic:cNvPr id="0" name="image1.png"/>
                     <pic:cNvPicPr preferRelativeResize="0"/>
                   </pic:nvPicPr>
                   <pic:blipFill>
@@ -1215,6 +1215,14 @@
             </w:pPr>
             <w:r>
               <w:rPr>
+                <w:sz w:val="20"/>
+                <w:szCs w:val="20"/>
+                <w:rtl w:val="0"/>
+              </w:rPr>
+              <w:t xml:space="preserve">05/12/2022</w:t>
+            </w:r>
+            <w:r>
+              <w:rPr>
                 <w:rtl w:val="0"/>
               </w:rPr>
             </w:r>
@@ -1256,6 +1264,14 @@
             </w:pPr>
             <w:r>
               <w:rPr>
+                <w:sz w:val="20"/>
+                <w:szCs w:val="20"/>
+                <w:rtl w:val="0"/>
+              </w:rPr>
+              <w:t xml:space="preserve">Filipi Kikuchi</w:t>
+            </w:r>
+            <w:r>
+              <w:rPr>
                 <w:rtl w:val="0"/>
               </w:rPr>
             </w:r>
@@ -1297,6 +1313,14 @@
             </w:pPr>
             <w:r>
               <w:rPr>
+                <w:sz w:val="20"/>
+                <w:szCs w:val="20"/>
+                <w:rtl w:val="0"/>
+              </w:rPr>
+              <w:t xml:space="preserve">Preenchimento dos tópicos4 e 5</w:t>
+            </w:r>
+            <w:r>
+              <w:rPr>
                 <w:rtl w:val="0"/>
               </w:rPr>
             </w:r>
@@ -1338,6 +1362,14 @@
             </w:pPr>
             <w:r>
               <w:rPr>
+                <w:sz w:val="20"/>
+                <w:szCs w:val="20"/>
+                <w:rtl w:val="0"/>
+              </w:rPr>
+              <w:t xml:space="preserve">Inserção dos itens 4.1, 4.2 e 5.1 e subitens, 5.2 e 5.3</w:t>
+            </w:r>
+            <w:r>
+              <w:rPr>
                 <w:rtl w:val="0"/>
               </w:rPr>
             </w:r>
@@ -2350,7 +2382,7 @@
               <w:vertAlign w:val="baseline"/>
               <w:rtl w:val="0"/>
             </w:rPr>
-            <w:t xml:space="preserve">7</w:t>
+            <w:t xml:space="preserve">6</w:t>
           </w:r>
           <w:r>
             <w:fldChar w:fldCharType="end"/>
@@ -2790,7 +2822,7 @@
               <w:vertAlign w:val="baseline"/>
               <w:rtl w:val="0"/>
             </w:rPr>
-            <w:t xml:space="preserve">8</w:t>
+            <w:t xml:space="preserve">7</w:t>
           </w:r>
           <w:r>
             <w:fldChar w:fldCharType="end"/>
@@ -2878,7 +2910,103 @@
               <w:vertAlign w:val="baseline"/>
               <w:rtl w:val="0"/>
             </w:rPr>
+            <w:t xml:space="preserve">7</w:t>
+          </w:r>
+          <w:r>
+            <w:fldChar w:fldCharType="end"/>
+          </w:r>
+          <w:r>
+            <w:rPr>
+              <w:rtl w:val="0"/>
+            </w:rPr>
+          </w:r>
+        </w:p>
+        <w:p>
+          <w:pPr>
+            <w:tabs>
+              <w:tab w:val="right" w:pos="6915"/>
+            </w:tabs>
+            <w:spacing w:before="60" w:line="240" w:lineRule="auto"/>
+            <w:ind w:left="360" w:firstLine="0"/>
+            <w:rPr>
+              <w:color w:val="3c0a49"/>
+            </w:rPr>
+          </w:pPr>
+          <w:hyperlink w:anchor="_z2u4ez3j7lnr">
+            <w:r>
+              <w:rPr>
+                <w:color w:val="3c0a49"/>
+                <w:rtl w:val="0"/>
+              </w:rPr>
+              <w:t xml:space="preserve">4.1. Instalação do ESP32 Beacon</w:t>
+            </w:r>
+          </w:hyperlink>
+          <w:r>
+            <w:rPr>
+              <w:color w:val="3c0a49"/>
+              <w:rtl w:val="0"/>
+            </w:rPr>
+            <w:tab/>
+          </w:r>
+          <w:r>
+            <w:fldChar w:fldCharType="begin"/>
+            <w:instrText xml:space="preserve"> PAGEREF _z2u4ez3j7lnr \h </w:instrText>
+            <w:fldChar w:fldCharType="separate"/>
+          </w:r>
+          <w:r>
+            <w:rPr>
+              <w:color w:val="3c0a49"/>
+              <w:rtl w:val="0"/>
+            </w:rPr>
             <w:t xml:space="preserve">8</w:t>
+          </w:r>
+          <w:r>
+            <w:fldChar w:fldCharType="end"/>
+          </w:r>
+          <w:r>
+            <w:rPr>
+              <w:rtl w:val="0"/>
+            </w:rPr>
+          </w:r>
+        </w:p>
+        <w:p>
+          <w:pPr>
+            <w:tabs>
+              <w:tab w:val="right" w:pos="6915"/>
+            </w:tabs>
+            <w:spacing w:before="60" w:line="240" w:lineRule="auto"/>
+            <w:ind w:left="360" w:firstLine="0"/>
+            <w:rPr>
+              <w:color w:val="3c0a49"/>
+            </w:rPr>
+          </w:pPr>
+          <w:hyperlink w:anchor="_s5wqf5a8j94n">
+            <w:r>
+              <w:rPr>
+                <w:color w:val="3c0a49"/>
+                <w:rtl w:val="0"/>
+              </w:rPr>
+              <w:t xml:space="preserve">4.2. Instalação do ESP32 Peripheral</w:t>
+            </w:r>
+          </w:hyperlink>
+          <w:r>
+            <w:rPr>
+              <w:color w:val="3c0a49"/>
+              <w:rtl w:val="0"/>
+            </w:rPr>
+            <w:tab/>
+          </w:r>
+          <w:r>
+            <w:fldChar w:fldCharType="begin"/>
+            <w:instrText xml:space="preserve"> PAGEREF _s5wqf5a8j94n \h </w:instrText>
+            <w:fldChar w:fldCharType="separate"/>
+          </w:r>
+          <w:r>
+            <w:rPr>
+              <w:color w:val="3c0a49"/>
+              <w:rtl w:val="0"/>
+            </w:rPr>
+            <w:t xml:space="preserve">9</w:t>
           </w:r>
           <w:r>
             <w:fldChar w:fldCharType="end"/>
@@ -2966,7 +3094,7 @@
               <w:vertAlign w:val="baseline"/>
               <w:rtl w:val="0"/>
             </w:rPr>
-            <w:t xml:space="preserve">9</w:t>
+            <w:t xml:space="preserve">10</w:t>
           </w:r>
           <w:r>
             <w:fldChar w:fldCharType="end"/>
@@ -3054,7 +3182,295 @@
               <w:vertAlign w:val="baseline"/>
               <w:rtl w:val="0"/>
             </w:rPr>
-            <w:t xml:space="preserve">9</w:t>
+            <w:t xml:space="preserve">10</w:t>
+          </w:r>
+          <w:r>
+            <w:fldChar w:fldCharType="end"/>
+          </w:r>
+          <w:r>
+            <w:rPr>
+              <w:rtl w:val="0"/>
+            </w:rPr>
+          </w:r>
+        </w:p>
+        <w:p>
+          <w:pPr>
+            <w:tabs>
+              <w:tab w:val="right" w:pos="6915"/>
+            </w:tabs>
+            <w:spacing w:before="60" w:line="240" w:lineRule="auto"/>
+            <w:ind w:left="360" w:firstLine="0"/>
+            <w:rPr>
+              <w:color w:val="3c0a49"/>
+            </w:rPr>
+          </w:pPr>
+          <w:hyperlink w:anchor="_ezcvewlekzw2">
+            <w:r>
+              <w:rPr>
+                <w:color w:val="3c0a49"/>
+                <w:rtl w:val="0"/>
+              </w:rPr>
+              <w:t xml:space="preserve">5.1. Ambientes de programação</w:t>
+            </w:r>
+          </w:hyperlink>
+          <w:r>
+            <w:rPr>
+              <w:color w:val="3c0a49"/>
+              <w:rtl w:val="0"/>
+            </w:rPr>
+            <w:tab/>
+          </w:r>
+          <w:r>
+            <w:fldChar w:fldCharType="begin"/>
+            <w:instrText xml:space="preserve"> PAGEREF _ezcvewlekzw2 \h </w:instrText>
+            <w:fldChar w:fldCharType="separate"/>
+          </w:r>
+          <w:r>
+            <w:rPr>
+              <w:color w:val="3c0a49"/>
+              <w:rtl w:val="0"/>
+            </w:rPr>
+            <w:t xml:space="preserve">10</w:t>
+          </w:r>
+          <w:r>
+            <w:fldChar w:fldCharType="end"/>
+          </w:r>
+          <w:r>
+            <w:rPr>
+              <w:rtl w:val="0"/>
+            </w:rPr>
+          </w:r>
+        </w:p>
+        <w:p>
+          <w:pPr>
+            <w:tabs>
+              <w:tab w:val="right" w:pos="6915"/>
+            </w:tabs>
+            <w:spacing w:before="60" w:line="240" w:lineRule="auto"/>
+            <w:ind w:left="720" w:firstLine="0"/>
+            <w:rPr>
+              <w:color w:val="3c0a49"/>
+            </w:rPr>
+          </w:pPr>
+          <w:hyperlink w:anchor="_qd66vtomkbe3">
+            <w:r>
+              <w:rPr>
+                <w:color w:val="3c0a49"/>
+                <w:rtl w:val="0"/>
+              </w:rPr>
+              <w:t xml:space="preserve">5.1.1. Arduino IDE</w:t>
+            </w:r>
+          </w:hyperlink>
+          <w:r>
+            <w:rPr>
+              <w:color w:val="3c0a49"/>
+              <w:rtl w:val="0"/>
+            </w:rPr>
+            <w:tab/>
+          </w:r>
+          <w:r>
+            <w:fldChar w:fldCharType="begin"/>
+            <w:instrText xml:space="preserve"> PAGEREF _qd66vtomkbe3 \h </w:instrText>
+            <w:fldChar w:fldCharType="separate"/>
+          </w:r>
+          <w:r>
+            <w:rPr>
+              <w:color w:val="3c0a49"/>
+              <w:rtl w:val="0"/>
+            </w:rPr>
+            <w:t xml:space="preserve">10</w:t>
+          </w:r>
+          <w:r>
+            <w:fldChar w:fldCharType="end"/>
+          </w:r>
+          <w:r>
+            <w:rPr>
+              <w:rtl w:val="0"/>
+            </w:rPr>
+          </w:r>
+        </w:p>
+        <w:p>
+          <w:pPr>
+            <w:tabs>
+              <w:tab w:val="right" w:pos="6915"/>
+            </w:tabs>
+            <w:spacing w:before="60" w:line="240" w:lineRule="auto"/>
+            <w:ind w:left="720" w:firstLine="0"/>
+            <w:rPr>
+              <w:color w:val="3c0a49"/>
+            </w:rPr>
+          </w:pPr>
+          <w:hyperlink w:anchor="_te1toqq67n5s">
+            <w:r>
+              <w:rPr>
+                <w:color w:val="3c0a49"/>
+                <w:rtl w:val="0"/>
+              </w:rPr>
+              <w:t xml:space="preserve">5.1.2. PlatformIO</w:t>
+            </w:r>
+          </w:hyperlink>
+          <w:r>
+            <w:rPr>
+              <w:color w:val="3c0a49"/>
+              <w:rtl w:val="0"/>
+            </w:rPr>
+            <w:tab/>
+          </w:r>
+          <w:r>
+            <w:fldChar w:fldCharType="begin"/>
+            <w:instrText xml:space="preserve"> PAGEREF _te1toqq67n5s \h </w:instrText>
+            <w:fldChar w:fldCharType="separate"/>
+          </w:r>
+          <w:r>
+            <w:rPr>
+              <w:color w:val="3c0a49"/>
+              <w:rtl w:val="0"/>
+            </w:rPr>
+            <w:t xml:space="preserve">11</w:t>
+          </w:r>
+          <w:r>
+            <w:fldChar w:fldCharType="end"/>
+          </w:r>
+          <w:r>
+            <w:rPr>
+              <w:rtl w:val="0"/>
+            </w:rPr>
+          </w:r>
+        </w:p>
+        <w:p>
+          <w:pPr>
+            <w:tabs>
+              <w:tab w:val="right" w:pos="6915"/>
+            </w:tabs>
+            <w:spacing w:before="60" w:line="240" w:lineRule="auto"/>
+            <w:ind w:left="360" w:firstLine="0"/>
+            <w:rPr>
+              <w:color w:val="3c0a49"/>
+            </w:rPr>
+          </w:pPr>
+          <w:hyperlink w:anchor="_plt5u4mdvb4w">
+            <w:r>
+              <w:rPr>
+                <w:color w:val="3c0a49"/>
+                <w:rtl w:val="0"/>
+              </w:rPr>
+              <w:t xml:space="preserve">5.2. Configuração do ESP32 Beacon</w:t>
+            </w:r>
+          </w:hyperlink>
+          <w:r>
+            <w:rPr>
+              <w:color w:val="3c0a49"/>
+              <w:rtl w:val="0"/>
+            </w:rPr>
+            <w:tab/>
+          </w:r>
+          <w:r>
+            <w:fldChar w:fldCharType="begin"/>
+            <w:instrText xml:space="preserve"> PAGEREF _plt5u4mdvb4w \h </w:instrText>
+            <w:fldChar w:fldCharType="separate"/>
+          </w:r>
+          <w:r>
+            <w:rPr>
+              <w:color w:val="3c0a49"/>
+              <w:rtl w:val="0"/>
+            </w:rPr>
+            <w:t xml:space="preserve">12</w:t>
+          </w:r>
+          <w:r>
+            <w:fldChar w:fldCharType="end"/>
+          </w:r>
+          <w:r>
+            <w:rPr>
+              <w:rtl w:val="0"/>
+            </w:rPr>
+          </w:r>
+        </w:p>
+        <w:p>
+          <w:pPr>
+            <w:tabs>
+              <w:tab w:val="right" w:pos="6915"/>
+            </w:tabs>
+            <w:spacing w:before="60" w:line="240" w:lineRule="auto"/>
+            <w:ind w:left="360" w:firstLine="0"/>
+            <w:rPr>
+              <w:color w:val="3c0a49"/>
+            </w:rPr>
+          </w:pPr>
+          <w:hyperlink w:anchor="_c159eb7cf11m">
+            <w:r>
+              <w:rPr>
+                <w:color w:val="3c0a49"/>
+                <w:rtl w:val="0"/>
+              </w:rPr>
+              <w:t xml:space="preserve">5.3. Configuração do ESP32 Peripheral</w:t>
+            </w:r>
+          </w:hyperlink>
+          <w:r>
+            <w:rPr>
+              <w:color w:val="3c0a49"/>
+              <w:rtl w:val="0"/>
+            </w:rPr>
+            <w:tab/>
+          </w:r>
+          <w:r>
+            <w:fldChar w:fldCharType="begin"/>
+            <w:instrText xml:space="preserve"> PAGEREF _c159eb7cf11m \h </w:instrText>
+            <w:fldChar w:fldCharType="separate"/>
+          </w:r>
+          <w:r>
+            <w:rPr>
+              <w:color w:val="3c0a49"/>
+              <w:rtl w:val="0"/>
+            </w:rPr>
+            <w:t xml:space="preserve">13</w:t>
+          </w:r>
+          <w:r>
+            <w:fldChar w:fldCharType="end"/>
+          </w:r>
+          <w:r>
+            <w:rPr>
+              <w:rtl w:val="0"/>
+            </w:rPr>
+          </w:r>
+        </w:p>
+        <w:p>
+          <w:pPr>
+            <w:tabs>
+              <w:tab w:val="right" w:pos="6915"/>
+            </w:tabs>
+            <w:spacing w:before="60" w:line="240" w:lineRule="auto"/>
+            <w:ind w:left="360" w:firstLine="0"/>
+            <w:rPr>
+              <w:color w:val="3c0a49"/>
+            </w:rPr>
+          </w:pPr>
+          <w:hyperlink w:anchor="_bc1qetm8vbe4">
+            <w:r>
+              <w:rPr>
+                <w:color w:val="3c0a49"/>
+                <w:rtl w:val="0"/>
+              </w:rPr>
+              <w:t xml:space="preserve">5.4. Configuração da API</w:t>
+            </w:r>
+          </w:hyperlink>
+          <w:r>
+            <w:rPr>
+              <w:color w:val="3c0a49"/>
+              <w:rtl w:val="0"/>
+            </w:rPr>
+            <w:tab/>
+          </w:r>
+          <w:r>
+            <w:fldChar w:fldCharType="begin"/>
+            <w:instrText xml:space="preserve"> PAGEREF _bc1qetm8vbe4 \h </w:instrText>
+            <w:fldChar w:fldCharType="separate"/>
+          </w:r>
+          <w:r>
+            <w:rPr>
+              <w:color w:val="3c0a49"/>
+              <w:rtl w:val="0"/>
+            </w:rPr>
+            <w:t xml:space="preserve">13</w:t>
           </w:r>
           <w:r>
             <w:fldChar w:fldCharType="end"/>
@@ -3142,7 +3558,7 @@
               <w:vertAlign w:val="baseline"/>
               <w:rtl w:val="0"/>
             </w:rPr>
-            <w:t xml:space="preserve">10</w:t>
+            <w:t xml:space="preserve">14</w:t>
           </w:r>
           <w:r>
             <w:fldChar w:fldCharType="end"/>
@@ -3230,7 +3646,7 @@
               <w:vertAlign w:val="baseline"/>
               <w:rtl w:val="0"/>
             </w:rPr>
-            <w:t xml:space="preserve">10</w:t>
+            <w:t xml:space="preserve">14</w:t>
           </w:r>
           <w:r>
             <w:fldChar w:fldCharType="end"/>
@@ -3318,7 +3734,7 @@
               <w:vertAlign w:val="baseline"/>
               <w:rtl w:val="0"/>
             </w:rPr>
-            <w:t xml:space="preserve">11</w:t>
+            <w:t xml:space="preserve">15</w:t>
           </w:r>
           <w:r>
             <w:fldChar w:fldCharType="end"/>
@@ -3406,7 +3822,7 @@
               <w:vertAlign w:val="baseline"/>
               <w:rtl w:val="0"/>
             </w:rPr>
-            <w:t xml:space="preserve">11</w:t>
+            <w:t xml:space="preserve">15</w:t>
           </w:r>
           <w:r>
             <w:fldChar w:fldCharType="end"/>
@@ -3494,7 +3910,7 @@
               <w:vertAlign w:val="baseline"/>
               <w:rtl w:val="0"/>
             </w:rPr>
-            <w:t xml:space="preserve">12</w:t>
+            <w:t xml:space="preserve">16</w:t>
           </w:r>
           <w:r>
             <w:fldChar w:fldCharType="end"/>
@@ -3582,7 +3998,7 @@
               <w:vertAlign w:val="baseline"/>
               <w:rtl w:val="0"/>
             </w:rPr>
-            <w:t xml:space="preserve">12</w:t>
+            <w:t xml:space="preserve">16</w:t>
           </w:r>
           <w:r>
             <w:fldChar w:fldCharType="end"/>
@@ -4048,25 +4464,75 @@
         </w:rPr>
         <w:t xml:space="preserve">A arquitetura da Solução representa como será o funcionamento do ecossistema do projeto. Dessa maneira,na imagem abaixo, através das setas e números melhor descritos nas tabela é perceptível as etapas do funcionamento da arquitetura, além disso,  na tabela abaixo é descrito os passos do funcionamento da solução.</w:t>
       </w:r>
+    </w:p>
+    <w:p>
+      <w:pPr>
+        <w:tabs>
+          <w:tab w:val="left" w:pos="708"/>
+          <w:tab w:val="left" w:pos="1416"/>
+          <w:tab w:val="left" w:pos="2124"/>
+          <w:tab w:val="left" w:pos="2832"/>
+          <w:tab w:val="left" w:pos="3540"/>
+          <w:tab w:val="left" w:pos="4248"/>
+          <w:tab w:val="left" w:pos="4956"/>
+          <w:tab w:val="left" w:pos="5664"/>
+          <w:tab w:val="left" w:pos="6372"/>
+          <w:tab w:val="left" w:pos="7080"/>
+          <w:tab w:val="left" w:pos="7788"/>
+          <w:tab w:val="left" w:pos="8496"/>
+          <w:tab w:val="left" w:pos="9204"/>
+        </w:tabs>
+        <w:rPr/>
+      </w:pPr>
+      <w:r>
+        <w:rPr>
+          <w:rtl w:val="0"/>
+        </w:rPr>
+      </w:r>
+    </w:p>
+    <w:p>
+      <w:pPr>
+        <w:tabs>
+          <w:tab w:val="left" w:pos="708"/>
+          <w:tab w:val="left" w:pos="1416"/>
+          <w:tab w:val="left" w:pos="2124"/>
+          <w:tab w:val="left" w:pos="2832"/>
+          <w:tab w:val="left" w:pos="3540"/>
+          <w:tab w:val="left" w:pos="4248"/>
+          <w:tab w:val="left" w:pos="4956"/>
+          <w:tab w:val="left" w:pos="5664"/>
+          <w:tab w:val="left" w:pos="6372"/>
+          <w:tab w:val="left" w:pos="7080"/>
+          <w:tab w:val="left" w:pos="7788"/>
+          <w:tab w:val="left" w:pos="8496"/>
+          <w:tab w:val="left" w:pos="9204"/>
+        </w:tabs>
+        <w:rPr/>
+      </w:pPr>
+      <w:r>
+        <w:rPr>
+          <w:rtl w:val="0"/>
+        </w:rPr>
+      </w:r>
       <w:r>
         <w:drawing>
           <wp:anchor allowOverlap="1" behindDoc="0" distB="114300" distT="114300" distL="114300" distR="114300" hidden="0" layoutInCell="1" locked="0" relativeHeight="0" simplePos="0">
             <wp:simplePos x="0" y="0"/>
             <wp:positionH relativeFrom="column">
-              <wp:posOffset>-346138</wp:posOffset>
+              <wp:posOffset>-381762</wp:posOffset>
             </wp:positionH>
             <wp:positionV relativeFrom="paragraph">
-              <wp:posOffset>1240945</wp:posOffset>
+              <wp:posOffset>161925</wp:posOffset>
             </wp:positionV>
-            <wp:extent cx="9469296" cy="4018157"/>
+            <wp:extent cx="10007536" cy="2043858"/>
             <wp:effectExtent b="0" l="0" r="0" t="0"/>
             <wp:wrapNone/>
-            <wp:docPr id="2" name="image11.jpg"/>
+            <wp:docPr id="10" name="image9.jpg"/>
             <a:graphic>
               <a:graphicData uri="http://schemas.openxmlformats.org/drawingml/2006/picture">
                 <pic:pic>
                   <pic:nvPicPr>
-                    <pic:cNvPr id="0" name="image11.jpg"/>
+                    <pic:cNvPr id="0" name="image9.jpg"/>
                     <pic:cNvPicPr preferRelativeResize="0"/>
                   </pic:nvPicPr>
                   <pic:blipFill>
@@ -4079,7 +4545,7 @@
                   <pic:spPr>
                     <a:xfrm>
                       <a:off x="0" y="0"/>
-                      <a:ext cx="9469296" cy="4018157"/>
+                      <a:ext cx="10007536" cy="2043858"/>
                     </a:xfrm>
                     <a:prstGeom prst="rect"/>
                     <a:ln/>
@@ -4089,56 +4555,6 @@
             </a:graphic>
           </wp:anchor>
         </w:drawing>
-      </w:r>
-    </w:p>
-    <w:p>
-      <w:pPr>
-        <w:tabs>
-          <w:tab w:val="left" w:pos="708"/>
-          <w:tab w:val="left" w:pos="1416"/>
-          <w:tab w:val="left" w:pos="2124"/>
-          <w:tab w:val="left" w:pos="2832"/>
-          <w:tab w:val="left" w:pos="3540"/>
-          <w:tab w:val="left" w:pos="4248"/>
-          <w:tab w:val="left" w:pos="4956"/>
-          <w:tab w:val="left" w:pos="5664"/>
-          <w:tab w:val="left" w:pos="6372"/>
-          <w:tab w:val="left" w:pos="7080"/>
-          <w:tab w:val="left" w:pos="7788"/>
-          <w:tab w:val="left" w:pos="8496"/>
-          <w:tab w:val="left" w:pos="9204"/>
-        </w:tabs>
-        <w:rPr/>
-      </w:pPr>
-      <w:r>
-        <w:rPr>
-          <w:rtl w:val="0"/>
-        </w:rPr>
-      </w:r>
-    </w:p>
-    <w:p>
-      <w:pPr>
-        <w:tabs>
-          <w:tab w:val="left" w:pos="708"/>
-          <w:tab w:val="left" w:pos="1416"/>
-          <w:tab w:val="left" w:pos="2124"/>
-          <w:tab w:val="left" w:pos="2832"/>
-          <w:tab w:val="left" w:pos="3540"/>
-          <w:tab w:val="left" w:pos="4248"/>
-          <w:tab w:val="left" w:pos="4956"/>
-          <w:tab w:val="left" w:pos="5664"/>
-          <w:tab w:val="left" w:pos="6372"/>
-          <w:tab w:val="left" w:pos="7080"/>
-          <w:tab w:val="left" w:pos="7788"/>
-          <w:tab w:val="left" w:pos="8496"/>
-          <w:tab w:val="left" w:pos="9204"/>
-        </w:tabs>
-        <w:rPr/>
-      </w:pPr>
-      <w:r>
-        <w:rPr>
-          <w:rtl w:val="0"/>
-        </w:rPr>
       </w:r>
     </w:p>
     <w:p>
@@ -6294,7 +6710,7 @@
       <w:pPr>
         <w:numPr>
           <w:ilvl w:val="0"/>
-          <w:numId w:val="3"/>
+          <w:numId w:val="4"/>
         </w:numPr>
         <w:tabs>
           <w:tab w:val="left" w:pos="708"/>
@@ -6328,7 +6744,7 @@
       <w:pPr>
         <w:numPr>
           <w:ilvl w:val="0"/>
-          <w:numId w:val="3"/>
+          <w:numId w:val="4"/>
         </w:numPr>
         <w:tabs>
           <w:tab w:val="left" w:pos="708"/>
@@ -6362,7 +6778,7 @@
       <w:pPr>
         <w:numPr>
           <w:ilvl w:val="0"/>
-          <w:numId w:val="3"/>
+          <w:numId w:val="4"/>
         </w:numPr>
         <w:tabs>
           <w:tab w:val="left" w:pos="708"/>
@@ -6396,7 +6812,7 @@
       <w:pPr>
         <w:numPr>
           <w:ilvl w:val="0"/>
-          <w:numId w:val="3"/>
+          <w:numId w:val="4"/>
         </w:numPr>
         <w:tabs>
           <w:tab w:val="left" w:pos="708"/>
@@ -6413,6 +6829,7 @@
           <w:tab w:val="left" w:pos="8496"/>
           <w:tab w:val="left" w:pos="9204"/>
         </w:tabs>
+        <w:spacing w:after="0" w:afterAutospacing="0"/>
         <w:ind w:left="720" w:hanging="360"/>
         <w:rPr>
           <w:u w:val="none"/>
@@ -6423,6 +6840,39 @@
           <w:rtl w:val="0"/>
         </w:rPr>
         <w:t xml:space="preserve">1x Bateria 3.3V</w:t>
+      </w:r>
+    </w:p>
+    <w:p>
+      <w:pPr>
+        <w:numPr>
+          <w:ilvl w:val="0"/>
+          <w:numId w:val="4"/>
+        </w:numPr>
+        <w:tabs>
+          <w:tab w:val="left" w:pos="708"/>
+          <w:tab w:val="left" w:pos="1416"/>
+          <w:tab w:val="left" w:pos="2124"/>
+          <w:tab w:val="left" w:pos="2832"/>
+          <w:tab w:val="left" w:pos="3540"/>
+          <w:tab w:val="left" w:pos="4248"/>
+          <w:tab w:val="left" w:pos="4956"/>
+          <w:tab w:val="left" w:pos="5664"/>
+          <w:tab w:val="left" w:pos="6372"/>
+          <w:tab w:val="left" w:pos="7080"/>
+          <w:tab w:val="left" w:pos="7788"/>
+          <w:tab w:val="left" w:pos="8496"/>
+          <w:tab w:val="left" w:pos="9204"/>
+        </w:tabs>
+        <w:ind w:left="720" w:hanging="360"/>
+        <w:rPr>
+          <w:u w:val="none"/>
+        </w:rPr>
+      </w:pPr>
+      <w:r>
+        <w:rPr>
+          <w:rtl w:val="0"/>
+        </w:rPr>
+        <w:t xml:space="preserve">1x Protoboard (Opcional)</w:t>
       </w:r>
     </w:p>
     <w:p>
@@ -6448,14 +6898,14 @@
         <w:rPr/>
         <w:drawing>
           <wp:inline distB="114300" distT="114300" distL="114300" distR="114300">
-            <wp:extent cx="4391025" cy="3530600"/>
+            <wp:extent cx="4391025" cy="3111500"/>
             <wp:effectExtent b="0" l="0" r="0" t="0"/>
-            <wp:docPr id="6" name="image9.png"/>
+            <wp:docPr id="14" name="image19.png"/>
             <a:graphic>
               <a:graphicData uri="http://schemas.openxmlformats.org/drawingml/2006/picture">
                 <pic:pic>
                   <pic:nvPicPr>
-                    <pic:cNvPr id="0" name="image9.png"/>
+                    <pic:cNvPr id="0" name="image19.png"/>
                     <pic:cNvPicPr preferRelativeResize="0"/>
                   </pic:nvPicPr>
                   <pic:blipFill>
@@ -6468,7 +6918,7 @@
                   <pic:spPr>
                     <a:xfrm>
                       <a:off x="0" y="0"/>
-                      <a:ext cx="4391025" cy="3530600"/>
+                      <a:ext cx="4391025" cy="3111500"/>
                     </a:xfrm>
                     <a:prstGeom prst="rect"/>
                     <a:ln/>
@@ -6691,7 +7141,7 @@
         <w:rPr>
           <w:rtl w:val="0"/>
         </w:rPr>
-        <w:t xml:space="preserve">Para utilizar a solução por completo, é recomendado o uso de um dispositivo que possua conexão com a internet (notebook, tablet, celular).</w:t>
+        <w:t xml:space="preserve">Para utilizar a solução por completo, é recomendado o uso de uma rede de internet sem fio (Wi-Fi) e um dispositivo que possua acesso à ela (notebook, tablet, celular).</w:t>
       </w:r>
     </w:p>
     <w:p>
@@ -6765,20 +7215,209 @@
           <w:tab w:val="left" w:pos="8496"/>
           <w:tab w:val="left" w:pos="9204"/>
         </w:tabs>
-        <w:rPr>
-          <w:rFonts w:ascii="Manrope" w:cs="Manrope" w:eastAsia="Manrope" w:hAnsi="Manrope"/>
-          <w:b w:val="1"/>
-          <w:color w:val="3c0a49"/>
-          <w:sz w:val="22"/>
-          <w:szCs w:val="22"/>
-        </w:rPr>
-      </w:pPr>
-      <w:r>
-        <w:rPr>
-          <w:rtl w:val="0"/>
-        </w:rPr>
-        <w:t xml:space="preserve">Para o funcionamento correto da solução, as rotas que acionam os processos de leitura do microcontrolador devem estar ativas e hospedadas em um servidor (local ou na nuvem) que possui conexão com a internet. Para servidores locais, recomendamos servir a aplicação em Node.js. Da mesma forma, o ESP32 deve estar conectado na mesma rede de internet para acessar o servidor e ser acessado para consultar o status dos dispositivos. </w:t>
-      </w:r>
+        <w:rPr/>
+      </w:pPr>
+      <w:r>
+        <w:rPr>
+          <w:rtl w:val="0"/>
+        </w:rPr>
+        <w:t xml:space="preserve">Para o funcionamento correto da solução, as rotas que acionam os processos de leitura do microcontrolador devem estar ativas e hospedadas em um servidor (local ou na nuvem) que possui conexão com a internet. Para servidores locais, recomendamos servir a aplicação em Node.js. Da mesma forma, o ESP 32 deve estar conectado na mesma rede de internet para acessar o servidor e ser acessado para consultar o status dos dispositivos. Além disso, ESP 32 periféricos devem estar com suas funções bluetooth ativadas.</w:t>
+      </w:r>
+    </w:p>
+    <w:p>
+      <w:pPr>
+        <w:tabs>
+          <w:tab w:val="left" w:pos="708"/>
+          <w:tab w:val="left" w:pos="1416"/>
+          <w:tab w:val="left" w:pos="2124"/>
+          <w:tab w:val="left" w:pos="2832"/>
+          <w:tab w:val="left" w:pos="3540"/>
+          <w:tab w:val="left" w:pos="4248"/>
+          <w:tab w:val="left" w:pos="4956"/>
+          <w:tab w:val="left" w:pos="5664"/>
+          <w:tab w:val="left" w:pos="6372"/>
+          <w:tab w:val="left" w:pos="7080"/>
+          <w:tab w:val="left" w:pos="7788"/>
+          <w:tab w:val="left" w:pos="8496"/>
+          <w:tab w:val="left" w:pos="9204"/>
+        </w:tabs>
+        <w:rPr/>
+      </w:pPr>
+      <w:r>
+        <w:rPr>
+          <w:rtl w:val="0"/>
+        </w:rPr>
+      </w:r>
+    </w:p>
+    <w:p>
+      <w:pPr>
+        <w:tabs>
+          <w:tab w:val="left" w:pos="708"/>
+          <w:tab w:val="left" w:pos="1416"/>
+          <w:tab w:val="left" w:pos="2124"/>
+          <w:tab w:val="left" w:pos="2832"/>
+          <w:tab w:val="left" w:pos="3540"/>
+          <w:tab w:val="left" w:pos="4248"/>
+          <w:tab w:val="left" w:pos="4956"/>
+          <w:tab w:val="left" w:pos="5664"/>
+          <w:tab w:val="left" w:pos="6372"/>
+          <w:tab w:val="left" w:pos="7080"/>
+          <w:tab w:val="left" w:pos="7788"/>
+          <w:tab w:val="left" w:pos="8496"/>
+          <w:tab w:val="left" w:pos="9204"/>
+        </w:tabs>
+        <w:rPr/>
+      </w:pPr>
+      <w:r>
+        <w:rPr>
+          <w:rtl w:val="0"/>
+        </w:rPr>
+      </w:r>
+    </w:p>
+    <w:p>
+      <w:pPr>
+        <w:tabs>
+          <w:tab w:val="left" w:pos="708"/>
+          <w:tab w:val="left" w:pos="1416"/>
+          <w:tab w:val="left" w:pos="2124"/>
+          <w:tab w:val="left" w:pos="2832"/>
+          <w:tab w:val="left" w:pos="3540"/>
+          <w:tab w:val="left" w:pos="4248"/>
+          <w:tab w:val="left" w:pos="4956"/>
+          <w:tab w:val="left" w:pos="5664"/>
+          <w:tab w:val="left" w:pos="6372"/>
+          <w:tab w:val="left" w:pos="7080"/>
+          <w:tab w:val="left" w:pos="7788"/>
+          <w:tab w:val="left" w:pos="8496"/>
+          <w:tab w:val="left" w:pos="9204"/>
+        </w:tabs>
+        <w:rPr/>
+      </w:pPr>
+      <w:r>
+        <w:rPr>
+          <w:rtl w:val="0"/>
+        </w:rPr>
+      </w:r>
+    </w:p>
+    <w:p>
+      <w:pPr>
+        <w:tabs>
+          <w:tab w:val="left" w:pos="708"/>
+          <w:tab w:val="left" w:pos="1416"/>
+          <w:tab w:val="left" w:pos="2124"/>
+          <w:tab w:val="left" w:pos="2832"/>
+          <w:tab w:val="left" w:pos="3540"/>
+          <w:tab w:val="left" w:pos="4248"/>
+          <w:tab w:val="left" w:pos="4956"/>
+          <w:tab w:val="left" w:pos="5664"/>
+          <w:tab w:val="left" w:pos="6372"/>
+          <w:tab w:val="left" w:pos="7080"/>
+          <w:tab w:val="left" w:pos="7788"/>
+          <w:tab w:val="left" w:pos="8496"/>
+          <w:tab w:val="left" w:pos="9204"/>
+        </w:tabs>
+        <w:rPr/>
+      </w:pPr>
+      <w:r>
+        <w:rPr>
+          <w:rtl w:val="0"/>
+        </w:rPr>
+      </w:r>
+    </w:p>
+    <w:p>
+      <w:pPr>
+        <w:tabs>
+          <w:tab w:val="left" w:pos="708"/>
+          <w:tab w:val="left" w:pos="1416"/>
+          <w:tab w:val="left" w:pos="2124"/>
+          <w:tab w:val="left" w:pos="2832"/>
+          <w:tab w:val="left" w:pos="3540"/>
+          <w:tab w:val="left" w:pos="4248"/>
+          <w:tab w:val="left" w:pos="4956"/>
+          <w:tab w:val="left" w:pos="5664"/>
+          <w:tab w:val="left" w:pos="6372"/>
+          <w:tab w:val="left" w:pos="7080"/>
+          <w:tab w:val="left" w:pos="7788"/>
+          <w:tab w:val="left" w:pos="8496"/>
+          <w:tab w:val="left" w:pos="9204"/>
+        </w:tabs>
+        <w:rPr/>
+      </w:pPr>
+      <w:r>
+        <w:rPr>
+          <w:rtl w:val="0"/>
+        </w:rPr>
+      </w:r>
+    </w:p>
+    <w:p>
+      <w:pPr>
+        <w:tabs>
+          <w:tab w:val="left" w:pos="708"/>
+          <w:tab w:val="left" w:pos="1416"/>
+          <w:tab w:val="left" w:pos="2124"/>
+          <w:tab w:val="left" w:pos="2832"/>
+          <w:tab w:val="left" w:pos="3540"/>
+          <w:tab w:val="left" w:pos="4248"/>
+          <w:tab w:val="left" w:pos="4956"/>
+          <w:tab w:val="left" w:pos="5664"/>
+          <w:tab w:val="left" w:pos="6372"/>
+          <w:tab w:val="left" w:pos="7080"/>
+          <w:tab w:val="left" w:pos="7788"/>
+          <w:tab w:val="left" w:pos="8496"/>
+          <w:tab w:val="left" w:pos="9204"/>
+        </w:tabs>
+        <w:rPr/>
+      </w:pPr>
+      <w:r>
+        <w:rPr>
+          <w:rtl w:val="0"/>
+        </w:rPr>
+      </w:r>
+    </w:p>
+    <w:p>
+      <w:pPr>
+        <w:tabs>
+          <w:tab w:val="left" w:pos="708"/>
+          <w:tab w:val="left" w:pos="1416"/>
+          <w:tab w:val="left" w:pos="2124"/>
+          <w:tab w:val="left" w:pos="2832"/>
+          <w:tab w:val="left" w:pos="3540"/>
+          <w:tab w:val="left" w:pos="4248"/>
+          <w:tab w:val="left" w:pos="4956"/>
+          <w:tab w:val="left" w:pos="5664"/>
+          <w:tab w:val="left" w:pos="6372"/>
+          <w:tab w:val="left" w:pos="7080"/>
+          <w:tab w:val="left" w:pos="7788"/>
+          <w:tab w:val="left" w:pos="8496"/>
+          <w:tab w:val="left" w:pos="9204"/>
+        </w:tabs>
+        <w:rPr/>
+      </w:pPr>
+      <w:r>
+        <w:rPr>
+          <w:rtl w:val="0"/>
+        </w:rPr>
+      </w:r>
+    </w:p>
+    <w:p>
+      <w:pPr>
+        <w:tabs>
+          <w:tab w:val="left" w:pos="708"/>
+          <w:tab w:val="left" w:pos="1416"/>
+          <w:tab w:val="left" w:pos="2124"/>
+          <w:tab w:val="left" w:pos="2832"/>
+          <w:tab w:val="left" w:pos="3540"/>
+          <w:tab w:val="left" w:pos="4248"/>
+          <w:tab w:val="left" w:pos="4956"/>
+          <w:tab w:val="left" w:pos="5664"/>
+          <w:tab w:val="left" w:pos="6372"/>
+          <w:tab w:val="left" w:pos="7080"/>
+          <w:tab w:val="left" w:pos="7788"/>
+          <w:tab w:val="left" w:pos="8496"/>
+          <w:tab w:val="left" w:pos="9204"/>
+        </w:tabs>
+        <w:rPr/>
+      </w:pPr>
       <w:r>
         <w:rPr>
           <w:rtl w:val="0"/>
@@ -7092,12 +7731,12 @@
           <wp:inline distB="114300" distT="114300" distL="114300" distR="114300">
             <wp:extent cx="4391025" cy="1282700"/>
             <wp:effectExtent b="0" l="0" r="0" t="0"/>
-            <wp:docPr id="10" name="image8.png"/>
+            <wp:docPr id="11" name="image12.png"/>
             <a:graphic>
               <a:graphicData uri="http://schemas.openxmlformats.org/drawingml/2006/picture">
                 <pic:pic>
                   <pic:nvPicPr>
-                    <pic:cNvPr id="0" name="image8.png"/>
+                    <pic:cNvPr id="0" name="image12.png"/>
                     <pic:cNvPicPr preferRelativeResize="0"/>
                   </pic:nvPicPr>
                   <pic:blipFill>
@@ -7129,31 +7768,6 @@
     </w:p>
     <w:p>
       <w:pPr>
-        <w:tabs>
-          <w:tab w:val="left" w:pos="708"/>
-          <w:tab w:val="left" w:pos="1416"/>
-          <w:tab w:val="left" w:pos="2124"/>
-          <w:tab w:val="left" w:pos="2832"/>
-          <w:tab w:val="left" w:pos="3540"/>
-          <w:tab w:val="left" w:pos="4248"/>
-          <w:tab w:val="left" w:pos="4956"/>
-          <w:tab w:val="left" w:pos="5664"/>
-          <w:tab w:val="left" w:pos="6372"/>
-          <w:tab w:val="left" w:pos="7080"/>
-          <w:tab w:val="left" w:pos="7788"/>
-          <w:tab w:val="left" w:pos="8496"/>
-          <w:tab w:val="left" w:pos="9204"/>
-        </w:tabs>
-        <w:rPr/>
-      </w:pPr>
-      <w:r>
-        <w:rPr>
-          <w:rtl w:val="0"/>
-        </w:rPr>
-      </w:r>
-    </w:p>
-    <w:p>
-      <w:pPr>
         <w:pStyle w:val="Heading1"/>
         <w:tabs>
           <w:tab w:val="left" w:pos="708"/>
@@ -7173,17 +7787,516 @@
         <w:spacing w:after="160" w:line="259" w:lineRule="auto"/>
         <w:rPr/>
       </w:pPr>
-      <w:bookmarkStart w:colFirst="0" w:colLast="0" w:name="_2p45u64o6slg" w:id="21"/>
+      <w:bookmarkStart w:colFirst="0" w:colLast="0" w:name="_vtrfiz507x0" w:id="21"/>
       <w:bookmarkEnd w:id="21"/>
       <w:r>
         <w:rPr>
           <w:rtl w:val="0"/>
         </w:rPr>
-      </w:r>
-    </w:p>
-    <w:p>
-      <w:pPr>
-        <w:pStyle w:val="Heading1"/>
+        <w:t xml:space="preserve">4. Guia de Instalação</w:t>
+      </w:r>
+      <w:r>
+        <w:rPr>
+          <w:rtl w:val="0"/>
+        </w:rPr>
+      </w:r>
+    </w:p>
+    <w:p>
+      <w:pPr>
+        <w:pStyle w:val="Heading3"/>
+        <w:tabs>
+          <w:tab w:val="left" w:pos="708"/>
+          <w:tab w:val="left" w:pos="1416"/>
+          <w:tab w:val="left" w:pos="2124"/>
+          <w:tab w:val="left" w:pos="2832"/>
+          <w:tab w:val="left" w:pos="3540"/>
+          <w:tab w:val="left" w:pos="4248"/>
+          <w:tab w:val="left" w:pos="4956"/>
+          <w:tab w:val="left" w:pos="5664"/>
+          <w:tab w:val="left" w:pos="6372"/>
+          <w:tab w:val="left" w:pos="7080"/>
+          <w:tab w:val="left" w:pos="7788"/>
+          <w:tab w:val="left" w:pos="8496"/>
+          <w:tab w:val="left" w:pos="9204"/>
+        </w:tabs>
+        <w:rPr>
+          <w:sz w:val="22"/>
+          <w:szCs w:val="22"/>
+        </w:rPr>
+      </w:pPr>
+      <w:bookmarkStart w:colFirst="0" w:colLast="0" w:name="_6xas8xizuz6" w:id="22"/>
+      <w:bookmarkEnd w:id="22"/>
+      <w:r>
+        <w:rPr>
+          <w:color w:val="000000"/>
+          <w:sz w:val="22"/>
+          <w:szCs w:val="22"/>
+          <w:rtl w:val="0"/>
+        </w:rPr>
+        <w:t xml:space="preserve">(sprint 4)</w:t>
+      </w:r>
+      <w:r>
+        <w:rPr>
+          <w:rtl w:val="0"/>
+        </w:rPr>
+      </w:r>
+    </w:p>
+    <w:p>
+      <w:pPr>
+        <w:tabs>
+          <w:tab w:val="left" w:pos="708"/>
+          <w:tab w:val="left" w:pos="1416"/>
+          <w:tab w:val="left" w:pos="2124"/>
+          <w:tab w:val="left" w:pos="2832"/>
+          <w:tab w:val="left" w:pos="3540"/>
+          <w:tab w:val="left" w:pos="4248"/>
+          <w:tab w:val="left" w:pos="4956"/>
+          <w:tab w:val="left" w:pos="5664"/>
+          <w:tab w:val="left" w:pos="6372"/>
+          <w:tab w:val="left" w:pos="7080"/>
+          <w:tab w:val="left" w:pos="7788"/>
+          <w:tab w:val="left" w:pos="8496"/>
+          <w:tab w:val="left" w:pos="9204"/>
+        </w:tabs>
+        <w:rPr/>
+      </w:pPr>
+      <w:r>
+        <w:rPr>
+          <w:rtl w:val="0"/>
+        </w:rPr>
+      </w:r>
+    </w:p>
+    <w:p>
+      <w:pPr>
+        <w:tabs>
+          <w:tab w:val="left" w:pos="708"/>
+          <w:tab w:val="left" w:pos="1416"/>
+          <w:tab w:val="left" w:pos="2124"/>
+          <w:tab w:val="left" w:pos="2832"/>
+          <w:tab w:val="left" w:pos="3540"/>
+          <w:tab w:val="left" w:pos="4248"/>
+          <w:tab w:val="left" w:pos="4956"/>
+          <w:tab w:val="left" w:pos="5664"/>
+          <w:tab w:val="left" w:pos="6372"/>
+          <w:tab w:val="left" w:pos="7080"/>
+          <w:tab w:val="left" w:pos="7788"/>
+          <w:tab w:val="left" w:pos="8496"/>
+          <w:tab w:val="left" w:pos="9204"/>
+        </w:tabs>
+        <w:rPr/>
+      </w:pPr>
+      <w:r>
+        <w:rPr>
+          <w:rtl w:val="0"/>
+        </w:rPr>
+        <w:t xml:space="preserve">Para este guia de Instalação, separaremos a definição dos ESP’s em duas maneiras:</w:t>
+      </w:r>
+    </w:p>
+    <w:p>
+      <w:pPr>
+        <w:numPr>
+          <w:ilvl w:val="0"/>
+          <w:numId w:val="6"/>
+        </w:numPr>
+        <w:tabs>
+          <w:tab w:val="left" w:pos="708"/>
+          <w:tab w:val="left" w:pos="1416"/>
+          <w:tab w:val="left" w:pos="2124"/>
+          <w:tab w:val="left" w:pos="2832"/>
+          <w:tab w:val="left" w:pos="3540"/>
+          <w:tab w:val="left" w:pos="4248"/>
+          <w:tab w:val="left" w:pos="4956"/>
+          <w:tab w:val="left" w:pos="5664"/>
+          <w:tab w:val="left" w:pos="6372"/>
+          <w:tab w:val="left" w:pos="7080"/>
+          <w:tab w:val="left" w:pos="7788"/>
+          <w:tab w:val="left" w:pos="8496"/>
+          <w:tab w:val="left" w:pos="9204"/>
+        </w:tabs>
+        <w:spacing w:after="0" w:afterAutospacing="0"/>
+        <w:ind w:left="720" w:hanging="360"/>
+        <w:rPr>
+          <w:u w:val="none"/>
+        </w:rPr>
+      </w:pPr>
+      <w:r>
+        <w:rPr>
+          <w:rtl w:val="0"/>
+        </w:rPr>
+        <w:t xml:space="preserve">ESP32 Beacon, que deverá estar em todas as salas do campus, contendo o código que identifique exatamente o nome da sala que ele representa, ele servirá de identificador de cada sala e lerá os ESP’s acoplados aos equipamentos na sua respectiva sala de modo a enviar os dados via wifi para o ESP32 Master; </w:t>
+      </w:r>
+    </w:p>
+    <w:p>
+      <w:pPr>
+        <w:numPr>
+          <w:ilvl w:val="0"/>
+          <w:numId w:val="6"/>
+        </w:numPr>
+        <w:tabs>
+          <w:tab w:val="left" w:pos="708"/>
+          <w:tab w:val="left" w:pos="1416"/>
+          <w:tab w:val="left" w:pos="2124"/>
+          <w:tab w:val="left" w:pos="2832"/>
+          <w:tab w:val="left" w:pos="3540"/>
+          <w:tab w:val="left" w:pos="4248"/>
+          <w:tab w:val="left" w:pos="4956"/>
+          <w:tab w:val="left" w:pos="5664"/>
+          <w:tab w:val="left" w:pos="6372"/>
+          <w:tab w:val="left" w:pos="7080"/>
+          <w:tab w:val="left" w:pos="7788"/>
+          <w:tab w:val="left" w:pos="8496"/>
+          <w:tab w:val="left" w:pos="9204"/>
+        </w:tabs>
+        <w:ind w:left="720" w:hanging="360"/>
+        <w:rPr>
+          <w:u w:val="none"/>
+        </w:rPr>
+      </w:pPr>
+      <w:r>
+        <w:rPr>
+          <w:rtl w:val="0"/>
+        </w:rPr>
+        <w:t xml:space="preserve">ESP32 peripheral, que serão acoplados a todos os dispositivos da escola com o respectivo código que o identifique como aquele dispositivo. Quando em um espaço com um ESP32 local, emitirá, via BLE, seus dados para o local e será contabilizado no banco de dados.</w:t>
+      </w:r>
+    </w:p>
+    <w:p>
+      <w:pPr>
+        <w:tabs>
+          <w:tab w:val="left" w:pos="708"/>
+          <w:tab w:val="left" w:pos="1416"/>
+          <w:tab w:val="left" w:pos="2124"/>
+          <w:tab w:val="left" w:pos="2832"/>
+          <w:tab w:val="left" w:pos="3540"/>
+          <w:tab w:val="left" w:pos="4248"/>
+          <w:tab w:val="left" w:pos="4956"/>
+          <w:tab w:val="left" w:pos="5664"/>
+          <w:tab w:val="left" w:pos="6372"/>
+          <w:tab w:val="left" w:pos="7080"/>
+          <w:tab w:val="left" w:pos="7788"/>
+          <w:tab w:val="left" w:pos="8496"/>
+          <w:tab w:val="left" w:pos="9204"/>
+        </w:tabs>
+        <w:rPr/>
+      </w:pPr>
+      <w:r>
+        <w:rPr>
+          <w:rtl w:val="0"/>
+        </w:rPr>
+        <w:t xml:space="preserve">Para a instalação dos dispositivos na Beacon School, será necessário que todos os dispositivos eletrônicos estejam acoplados com um ESP32-S3. Ademais, haverá, aproximadamente, 2 ESP’s por sala, além dos ESP’s que serão espalhados nos demais espaços da escola de acordo com o tópico 5 do IoTDocument.  Os ESP’s deverão ser colados ou pregados no centro do teto das salas para melhor aproveitamento de seu alcance de leitura Bluetooth. Para os outros espaços, eles precisam estar a, aproximadamente, 10 metros de distância um do outro. </w:t>
+      </w:r>
+    </w:p>
+    <w:p>
+      <w:pPr>
+        <w:tabs>
+          <w:tab w:val="left" w:pos="708"/>
+          <w:tab w:val="left" w:pos="1416"/>
+          <w:tab w:val="left" w:pos="2124"/>
+          <w:tab w:val="left" w:pos="2832"/>
+          <w:tab w:val="left" w:pos="3540"/>
+          <w:tab w:val="left" w:pos="4248"/>
+          <w:tab w:val="left" w:pos="4956"/>
+          <w:tab w:val="left" w:pos="5664"/>
+          <w:tab w:val="left" w:pos="6372"/>
+          <w:tab w:val="left" w:pos="7080"/>
+          <w:tab w:val="left" w:pos="7788"/>
+          <w:tab w:val="left" w:pos="8496"/>
+          <w:tab w:val="left" w:pos="9204"/>
+        </w:tabs>
+        <w:rPr/>
+      </w:pPr>
+      <w:r>
+        <w:rPr>
+          <w:rtl w:val="0"/>
+        </w:rPr>
+      </w:r>
+    </w:p>
+    <w:p>
+      <w:pPr>
+        <w:pStyle w:val="Heading2"/>
+        <w:tabs>
+          <w:tab w:val="left" w:pos="708"/>
+          <w:tab w:val="left" w:pos="1416"/>
+          <w:tab w:val="left" w:pos="2124"/>
+          <w:tab w:val="left" w:pos="2832"/>
+          <w:tab w:val="left" w:pos="3540"/>
+          <w:tab w:val="left" w:pos="4248"/>
+          <w:tab w:val="left" w:pos="4956"/>
+          <w:tab w:val="left" w:pos="5664"/>
+          <w:tab w:val="left" w:pos="6372"/>
+          <w:tab w:val="left" w:pos="7080"/>
+          <w:tab w:val="left" w:pos="7788"/>
+          <w:tab w:val="left" w:pos="8496"/>
+          <w:tab w:val="left" w:pos="9204"/>
+        </w:tabs>
+        <w:rPr/>
+      </w:pPr>
+      <w:bookmarkStart w:colFirst="0" w:colLast="0" w:name="_z2u4ez3j7lnr" w:id="23"/>
+      <w:bookmarkEnd w:id="23"/>
+      <w:r>
+        <w:rPr>
+          <w:rtl w:val="0"/>
+        </w:rPr>
+        <w:t xml:space="preserve">4.1. Instalação do ESP32 Beacon</w:t>
+      </w:r>
+    </w:p>
+    <w:p>
+      <w:pPr>
+        <w:tabs>
+          <w:tab w:val="left" w:pos="708"/>
+          <w:tab w:val="left" w:pos="1416"/>
+          <w:tab w:val="left" w:pos="2124"/>
+          <w:tab w:val="left" w:pos="2832"/>
+          <w:tab w:val="left" w:pos="3540"/>
+          <w:tab w:val="left" w:pos="4248"/>
+          <w:tab w:val="left" w:pos="4956"/>
+          <w:tab w:val="left" w:pos="5664"/>
+          <w:tab w:val="left" w:pos="6372"/>
+          <w:tab w:val="left" w:pos="7080"/>
+          <w:tab w:val="left" w:pos="7788"/>
+          <w:tab w:val="left" w:pos="8496"/>
+          <w:tab w:val="left" w:pos="9204"/>
+        </w:tabs>
+        <w:rPr/>
+      </w:pPr>
+      <w:r>
+        <w:rPr>
+          <w:rtl w:val="0"/>
+        </w:rPr>
+        <w:t xml:space="preserve">Para a instalação do ESP32 Beacon, basta adesivá-lo num local que possua boa conexão com internet. Conectá-lo diretamente à tomada é recomendável para que não haja custos extras com baterias. Porém, se não for possível colocá-lo próximo à uma fonte de alimentação do prédio, deve-se acoplar uma bateria ao circuito. Segue uma foto do sistema instalado sem a presença de uma bateria:</w:t>
+      </w:r>
+    </w:p>
+    <w:p>
+      <w:pPr>
+        <w:tabs>
+          <w:tab w:val="left" w:pos="708"/>
+          <w:tab w:val="left" w:pos="1416"/>
+          <w:tab w:val="left" w:pos="2124"/>
+          <w:tab w:val="left" w:pos="2832"/>
+          <w:tab w:val="left" w:pos="3540"/>
+          <w:tab w:val="left" w:pos="4248"/>
+          <w:tab w:val="left" w:pos="4956"/>
+          <w:tab w:val="left" w:pos="5664"/>
+          <w:tab w:val="left" w:pos="6372"/>
+          <w:tab w:val="left" w:pos="7080"/>
+          <w:tab w:val="left" w:pos="7788"/>
+          <w:tab w:val="left" w:pos="8496"/>
+          <w:tab w:val="left" w:pos="9204"/>
+        </w:tabs>
+        <w:rPr/>
+      </w:pPr>
+      <w:r>
+        <w:rPr/>
+        <w:drawing>
+          <wp:inline distB="114300" distT="114300" distL="114300" distR="114300">
+            <wp:extent cx="4391025" cy="3289300"/>
+            <wp:effectExtent b="0" l="0" r="0" t="0"/>
+            <wp:docPr id="8" name="image7.jpg"/>
+            <a:graphic>
+              <a:graphicData uri="http://schemas.openxmlformats.org/drawingml/2006/picture">
+                <pic:pic>
+                  <pic:nvPicPr>
+                    <pic:cNvPr id="0" name="image7.jpg"/>
+                    <pic:cNvPicPr preferRelativeResize="0"/>
+                  </pic:nvPicPr>
+                  <pic:blipFill>
+                    <a:blip r:embed="rId14"/>
+                    <a:srcRect b="0" l="0" r="0" t="0"/>
+                    <a:stretch>
+                      <a:fillRect/>
+                    </a:stretch>
+                  </pic:blipFill>
+                  <pic:spPr>
+                    <a:xfrm>
+                      <a:off x="0" y="0"/>
+                      <a:ext cx="4391025" cy="3289300"/>
+                    </a:xfrm>
+                    <a:prstGeom prst="rect"/>
+                    <a:ln/>
+                  </pic:spPr>
+                </pic:pic>
+              </a:graphicData>
+            </a:graphic>
+          </wp:inline>
+        </w:drawing>
+      </w:r>
+      <w:r>
+        <w:rPr>
+          <w:rtl w:val="0"/>
+        </w:rPr>
+      </w:r>
+    </w:p>
+    <w:p>
+      <w:pPr>
+        <w:tabs>
+          <w:tab w:val="left" w:pos="708"/>
+          <w:tab w:val="left" w:pos="1416"/>
+          <w:tab w:val="left" w:pos="2124"/>
+          <w:tab w:val="left" w:pos="2832"/>
+          <w:tab w:val="left" w:pos="3540"/>
+          <w:tab w:val="left" w:pos="4248"/>
+          <w:tab w:val="left" w:pos="4956"/>
+          <w:tab w:val="left" w:pos="5664"/>
+          <w:tab w:val="left" w:pos="6372"/>
+          <w:tab w:val="left" w:pos="7080"/>
+          <w:tab w:val="left" w:pos="7788"/>
+          <w:tab w:val="left" w:pos="8496"/>
+          <w:tab w:val="left" w:pos="9204"/>
+        </w:tabs>
+        <w:rPr/>
+      </w:pPr>
+      <w:r>
+        <w:rPr>
+          <w:rtl w:val="0"/>
+        </w:rPr>
+      </w:r>
+    </w:p>
+    <w:p>
+      <w:pPr>
+        <w:tabs>
+          <w:tab w:val="left" w:pos="708"/>
+          <w:tab w:val="left" w:pos="1416"/>
+          <w:tab w:val="left" w:pos="2124"/>
+          <w:tab w:val="left" w:pos="2832"/>
+          <w:tab w:val="left" w:pos="3540"/>
+          <w:tab w:val="left" w:pos="4248"/>
+          <w:tab w:val="left" w:pos="4956"/>
+          <w:tab w:val="left" w:pos="5664"/>
+          <w:tab w:val="left" w:pos="6372"/>
+          <w:tab w:val="left" w:pos="7080"/>
+          <w:tab w:val="left" w:pos="7788"/>
+          <w:tab w:val="left" w:pos="8496"/>
+          <w:tab w:val="left" w:pos="9204"/>
+        </w:tabs>
+        <w:rPr/>
+      </w:pPr>
+      <w:r>
+        <w:rPr>
+          <w:rtl w:val="0"/>
+        </w:rPr>
+      </w:r>
+    </w:p>
+    <w:p>
+      <w:pPr>
+        <w:pStyle w:val="Heading2"/>
+        <w:tabs>
+          <w:tab w:val="left" w:pos="708"/>
+          <w:tab w:val="left" w:pos="1416"/>
+          <w:tab w:val="left" w:pos="2124"/>
+          <w:tab w:val="left" w:pos="2832"/>
+          <w:tab w:val="left" w:pos="3540"/>
+          <w:tab w:val="left" w:pos="4248"/>
+          <w:tab w:val="left" w:pos="4956"/>
+          <w:tab w:val="left" w:pos="5664"/>
+          <w:tab w:val="left" w:pos="6372"/>
+          <w:tab w:val="left" w:pos="7080"/>
+          <w:tab w:val="left" w:pos="7788"/>
+          <w:tab w:val="left" w:pos="8496"/>
+          <w:tab w:val="left" w:pos="9204"/>
+        </w:tabs>
+        <w:rPr/>
+      </w:pPr>
+      <w:bookmarkStart w:colFirst="0" w:colLast="0" w:name="_s5wqf5a8j94n" w:id="24"/>
+      <w:bookmarkEnd w:id="24"/>
+      <w:r>
+        <w:rPr>
+          <w:rtl w:val="0"/>
+        </w:rPr>
+        <w:t xml:space="preserve">4.2. Instalação do ESP32 Peripheral</w:t>
+      </w:r>
+      <w:r>
+        <w:rPr>
+          <w:rtl w:val="0"/>
+        </w:rPr>
+      </w:r>
+    </w:p>
+    <w:p>
+      <w:pPr>
+        <w:tabs>
+          <w:tab w:val="left" w:pos="708"/>
+          <w:tab w:val="left" w:pos="1416"/>
+          <w:tab w:val="left" w:pos="2124"/>
+          <w:tab w:val="left" w:pos="2832"/>
+          <w:tab w:val="left" w:pos="3540"/>
+          <w:tab w:val="left" w:pos="4248"/>
+          <w:tab w:val="left" w:pos="4956"/>
+          <w:tab w:val="left" w:pos="5664"/>
+          <w:tab w:val="left" w:pos="6372"/>
+          <w:tab w:val="left" w:pos="7080"/>
+          <w:tab w:val="left" w:pos="7788"/>
+          <w:tab w:val="left" w:pos="8496"/>
+          <w:tab w:val="left" w:pos="9204"/>
+        </w:tabs>
+        <w:rPr/>
+      </w:pPr>
+      <w:r>
+        <w:rPr>
+          <w:rtl w:val="0"/>
+        </w:rPr>
+        <w:t xml:space="preserve">Para a instalação do ESP32 Peripheral, basta adesivá-lo ao dispositivo. É recomendado que o acoplamento seja feito em superfícies lisas que não sejam bases de apoio. A alimentação pode ser tanto externa quanto provinda do próprio dispositivo. A seguir, uma foto ilustra um dispositivo com o ESP32 já implementado.</w:t>
+      </w:r>
+    </w:p>
+    <w:p>
+      <w:pPr>
+        <w:tabs>
+          <w:tab w:val="left" w:pos="708"/>
+          <w:tab w:val="left" w:pos="1416"/>
+          <w:tab w:val="left" w:pos="2124"/>
+          <w:tab w:val="left" w:pos="2832"/>
+          <w:tab w:val="left" w:pos="3540"/>
+          <w:tab w:val="left" w:pos="4248"/>
+          <w:tab w:val="left" w:pos="4956"/>
+          <w:tab w:val="left" w:pos="5664"/>
+          <w:tab w:val="left" w:pos="6372"/>
+          <w:tab w:val="left" w:pos="7080"/>
+          <w:tab w:val="left" w:pos="7788"/>
+          <w:tab w:val="left" w:pos="8496"/>
+          <w:tab w:val="left" w:pos="9204"/>
+        </w:tabs>
+        <w:rPr/>
+      </w:pPr>
+      <w:r>
+        <w:rPr/>
+        <w:drawing>
+          <wp:inline distB="114300" distT="114300" distL="114300" distR="114300">
+            <wp:extent cx="4391025" cy="3289300"/>
+            <wp:effectExtent b="0" l="0" r="0" t="0"/>
+            <wp:docPr id="5" name="image18.jpg"/>
+            <a:graphic>
+              <a:graphicData uri="http://schemas.openxmlformats.org/drawingml/2006/picture">
+                <pic:pic>
+                  <pic:nvPicPr>
+                    <pic:cNvPr id="0" name="image18.jpg"/>
+                    <pic:cNvPicPr preferRelativeResize="0"/>
+                  </pic:nvPicPr>
+                  <pic:blipFill>
+                    <a:blip r:embed="rId15"/>
+                    <a:srcRect b="0" l="0" r="0" t="0"/>
+                    <a:stretch>
+                      <a:fillRect/>
+                    </a:stretch>
+                  </pic:blipFill>
+                  <pic:spPr>
+                    <a:xfrm>
+                      <a:off x="0" y="0"/>
+                      <a:ext cx="4391025" cy="3289300"/>
+                    </a:xfrm>
+                    <a:prstGeom prst="rect"/>
+                    <a:ln/>
+                  </pic:spPr>
+                </pic:pic>
+              </a:graphicData>
+            </a:graphic>
+          </wp:inline>
+        </w:drawing>
+      </w:r>
+      <w:r>
+        <w:rPr>
+          <w:rtl w:val="0"/>
+        </w:rPr>
+      </w:r>
+    </w:p>
+    <w:p>
+      <w:pPr>
         <w:tabs>
           <w:tab w:val="left" w:pos="708"/>
           <w:tab w:val="left" w:pos="1416"/>
@@ -7200,40 +8313,6 @@
           <w:tab w:val="left" w:pos="9204"/>
         </w:tabs>
         <w:spacing w:after="160" w:line="259" w:lineRule="auto"/>
-        <w:rPr/>
-      </w:pPr>
-      <w:bookmarkStart w:colFirst="0" w:colLast="0" w:name="_vtrfiz507x0" w:id="22"/>
-      <w:bookmarkEnd w:id="22"/>
-      <w:r>
-        <w:rPr>
-          <w:rtl w:val="0"/>
-        </w:rPr>
-        <w:t xml:space="preserve">4. Guia de Instalação</w:t>
-      </w:r>
-      <w:r>
-        <w:rPr>
-          <w:rtl w:val="0"/>
-        </w:rPr>
-      </w:r>
-    </w:p>
-    <w:p>
-      <w:pPr>
-        <w:pStyle w:val="Heading3"/>
-        <w:tabs>
-          <w:tab w:val="left" w:pos="708"/>
-          <w:tab w:val="left" w:pos="1416"/>
-          <w:tab w:val="left" w:pos="2124"/>
-          <w:tab w:val="left" w:pos="2832"/>
-          <w:tab w:val="left" w:pos="3540"/>
-          <w:tab w:val="left" w:pos="4248"/>
-          <w:tab w:val="left" w:pos="4956"/>
-          <w:tab w:val="left" w:pos="5664"/>
-          <w:tab w:val="left" w:pos="6372"/>
-          <w:tab w:val="left" w:pos="7080"/>
-          <w:tab w:val="left" w:pos="7788"/>
-          <w:tab w:val="left" w:pos="8496"/>
-          <w:tab w:val="left" w:pos="9204"/>
-        </w:tabs>
         <w:rPr>
           <w:rFonts w:ascii="Manrope" w:cs="Manrope" w:eastAsia="Manrope" w:hAnsi="Manrope"/>
           <w:b w:val="1"/>
@@ -7242,8 +8321,66 @@
           <w:szCs w:val="22"/>
         </w:rPr>
       </w:pPr>
-      <w:bookmarkStart w:colFirst="0" w:colLast="0" w:name="_6xas8xizuz6" w:id="23"/>
-      <w:bookmarkEnd w:id="23"/>
+      <w:r>
+        <w:br w:type="page"/>
+      </w:r>
+      <w:r>
+        <w:rPr>
+          <w:rtl w:val="0"/>
+        </w:rPr>
+      </w:r>
+    </w:p>
+    <w:p>
+      <w:pPr>
+        <w:pStyle w:val="Heading1"/>
+        <w:tabs>
+          <w:tab w:val="left" w:pos="708"/>
+          <w:tab w:val="left" w:pos="1416"/>
+          <w:tab w:val="left" w:pos="2124"/>
+          <w:tab w:val="left" w:pos="2832"/>
+          <w:tab w:val="left" w:pos="3540"/>
+          <w:tab w:val="left" w:pos="4248"/>
+          <w:tab w:val="left" w:pos="4956"/>
+          <w:tab w:val="left" w:pos="5664"/>
+          <w:tab w:val="left" w:pos="6372"/>
+          <w:tab w:val="left" w:pos="7080"/>
+          <w:tab w:val="left" w:pos="7788"/>
+          <w:tab w:val="left" w:pos="8496"/>
+          <w:tab w:val="left" w:pos="9204"/>
+        </w:tabs>
+        <w:rPr/>
+      </w:pPr>
+      <w:bookmarkStart w:colFirst="0" w:colLast="0" w:name="_mjz06zt366c7" w:id="25"/>
+      <w:bookmarkEnd w:id="25"/>
+      <w:r>
+        <w:rPr>
+          <w:rtl w:val="0"/>
+        </w:rPr>
+        <w:t xml:space="preserve">5. Guia de Configuração</w:t>
+      </w:r>
+    </w:p>
+    <w:p>
+      <w:pPr>
+        <w:pStyle w:val="Heading3"/>
+        <w:tabs>
+          <w:tab w:val="left" w:pos="708"/>
+          <w:tab w:val="left" w:pos="1416"/>
+          <w:tab w:val="left" w:pos="2124"/>
+          <w:tab w:val="left" w:pos="2832"/>
+          <w:tab w:val="left" w:pos="3540"/>
+          <w:tab w:val="left" w:pos="4248"/>
+          <w:tab w:val="left" w:pos="4956"/>
+          <w:tab w:val="left" w:pos="5664"/>
+          <w:tab w:val="left" w:pos="6372"/>
+          <w:tab w:val="left" w:pos="7080"/>
+          <w:tab w:val="left" w:pos="7788"/>
+          <w:tab w:val="left" w:pos="8496"/>
+          <w:tab w:val="left" w:pos="9204"/>
+        </w:tabs>
+        <w:rPr/>
+      </w:pPr>
+      <w:bookmarkStart w:colFirst="0" w:colLast="0" w:name="_5emcof2fubb0" w:id="26"/>
+      <w:bookmarkEnd w:id="26"/>
       <w:r>
         <w:rPr>
           <w:color w:val="000000"/>
@@ -7261,507 +8398,31 @@
     </w:p>
     <w:p>
       <w:pPr>
-        <w:numPr>
-          <w:ilvl w:val="0"/>
-          <w:numId w:val="4"/>
-        </w:numPr>
-        <w:tabs>
-          <w:tab w:val="left" w:pos="708"/>
-          <w:tab w:val="left" w:pos="1416"/>
-          <w:tab w:val="left" w:pos="2124"/>
-          <w:tab w:val="left" w:pos="2832"/>
-          <w:tab w:val="left" w:pos="3540"/>
-          <w:tab w:val="left" w:pos="4248"/>
-          <w:tab w:val="left" w:pos="4956"/>
-          <w:tab w:val="left" w:pos="5664"/>
-          <w:tab w:val="left" w:pos="6372"/>
-          <w:tab w:val="left" w:pos="7080"/>
-          <w:tab w:val="left" w:pos="7788"/>
-          <w:tab w:val="left" w:pos="8496"/>
-          <w:tab w:val="left" w:pos="9204"/>
-        </w:tabs>
-        <w:spacing w:after="0" w:afterAutospacing="0"/>
-        <w:ind w:left="720" w:hanging="360"/>
-        <w:rPr>
-          <w:u w:val="none"/>
-        </w:rPr>
-      </w:pPr>
-      <w:r>
-        <w:rPr>
-          <w:strike w:val="1"/>
-          <w:rtl w:val="0"/>
-        </w:rPr>
-        <w:t xml:space="preserve">Descreva passo-a-passo como instalar os dispositivos IoT no espaço físico adequado, conectando-os à rede, de acordo com o que foi levantado com seu parceiro de negócios.</w:t>
-      </w:r>
-    </w:p>
-    <w:p>
-      <w:pPr>
-        <w:numPr>
-          <w:ilvl w:val="0"/>
-          <w:numId w:val="4"/>
-        </w:numPr>
-        <w:tabs>
-          <w:tab w:val="left" w:pos="708"/>
-          <w:tab w:val="left" w:pos="1416"/>
-          <w:tab w:val="left" w:pos="2124"/>
-          <w:tab w:val="left" w:pos="2832"/>
-          <w:tab w:val="left" w:pos="3540"/>
-          <w:tab w:val="left" w:pos="4248"/>
-          <w:tab w:val="left" w:pos="4956"/>
-          <w:tab w:val="left" w:pos="5664"/>
-          <w:tab w:val="left" w:pos="6372"/>
-          <w:tab w:val="left" w:pos="7080"/>
-          <w:tab w:val="left" w:pos="7788"/>
-          <w:tab w:val="left" w:pos="8496"/>
-          <w:tab w:val="left" w:pos="9204"/>
-        </w:tabs>
-        <w:spacing w:after="0" w:afterAutospacing="0"/>
-        <w:ind w:left="720" w:hanging="360"/>
-        <w:rPr>
-          <w:u w:val="none"/>
-        </w:rPr>
-      </w:pPr>
-      <w:r>
-        <w:rPr>
-          <w:strike w:val="1"/>
-          <w:rtl w:val="0"/>
-        </w:rPr>
-        <w:t xml:space="preserve">Não deixe de especificar propriedades, limites e alcances dos dispositivos em relação ao espaço destinado. </w:t>
-      </w:r>
-    </w:p>
-    <w:p>
-      <w:pPr>
-        <w:numPr>
-          <w:ilvl w:val="0"/>
-          <w:numId w:val="4"/>
-        </w:numPr>
-        <w:tabs>
-          <w:tab w:val="left" w:pos="708"/>
-          <w:tab w:val="left" w:pos="1416"/>
-          <w:tab w:val="left" w:pos="2124"/>
-          <w:tab w:val="left" w:pos="2832"/>
-          <w:tab w:val="left" w:pos="3540"/>
-          <w:tab w:val="left" w:pos="4248"/>
-          <w:tab w:val="left" w:pos="4956"/>
-          <w:tab w:val="left" w:pos="5664"/>
-          <w:tab w:val="left" w:pos="6372"/>
-          <w:tab w:val="left" w:pos="7080"/>
-          <w:tab w:val="left" w:pos="7788"/>
-          <w:tab w:val="left" w:pos="8496"/>
-          <w:tab w:val="left" w:pos="9204"/>
-        </w:tabs>
-        <w:spacing w:after="0" w:afterAutospacing="0"/>
-        <w:ind w:left="720" w:hanging="360"/>
-        <w:rPr>
-          <w:u w:val="none"/>
-        </w:rPr>
-      </w:pPr>
-      <w:r>
-        <w:rPr>
-          <w:rtl w:val="0"/>
-        </w:rPr>
-        <w:t xml:space="preserve">Especifique também como instalar softwares nos dispositivos. </w:t>
-      </w:r>
-    </w:p>
-    <w:p>
-      <w:pPr>
-        <w:numPr>
-          <w:ilvl w:val="0"/>
-          <w:numId w:val="4"/>
-        </w:numPr>
-        <w:tabs>
-          <w:tab w:val="left" w:pos="708"/>
-          <w:tab w:val="left" w:pos="1416"/>
-          <w:tab w:val="left" w:pos="2124"/>
-          <w:tab w:val="left" w:pos="2832"/>
-          <w:tab w:val="left" w:pos="3540"/>
-          <w:tab w:val="left" w:pos="4248"/>
-          <w:tab w:val="left" w:pos="4956"/>
-          <w:tab w:val="left" w:pos="5664"/>
-          <w:tab w:val="left" w:pos="6372"/>
-          <w:tab w:val="left" w:pos="7080"/>
-          <w:tab w:val="left" w:pos="7788"/>
-          <w:tab w:val="left" w:pos="8496"/>
-          <w:tab w:val="left" w:pos="9204"/>
-        </w:tabs>
-        <w:ind w:left="720" w:hanging="360"/>
-        <w:rPr>
-          <w:u w:val="none"/>
-        </w:rPr>
-      </w:pPr>
-      <w:r>
-        <w:rPr>
-          <w:rtl w:val="0"/>
-        </w:rPr>
-        <w:t xml:space="preserve">Utilize fotografias, prints de tela e/ou desenhos técnicos para ilustrar o processo de instalação. </w:t>
-        <w:br w:type="textWrapping"/>
-      </w:r>
-    </w:p>
-    <w:p>
-      <w:pPr>
-        <w:tabs>
-          <w:tab w:val="left" w:pos="708"/>
-          <w:tab w:val="left" w:pos="1416"/>
-          <w:tab w:val="left" w:pos="2124"/>
-          <w:tab w:val="left" w:pos="2832"/>
-          <w:tab w:val="left" w:pos="3540"/>
-          <w:tab w:val="left" w:pos="4248"/>
-          <w:tab w:val="left" w:pos="4956"/>
-          <w:tab w:val="left" w:pos="5664"/>
-          <w:tab w:val="left" w:pos="6372"/>
-          <w:tab w:val="left" w:pos="7080"/>
-          <w:tab w:val="left" w:pos="7788"/>
-          <w:tab w:val="left" w:pos="8496"/>
-          <w:tab w:val="left" w:pos="9204"/>
-        </w:tabs>
-        <w:rPr/>
-      </w:pPr>
-      <w:r>
-        <w:rPr>
-          <w:rtl w:val="0"/>
-        </w:rPr>
-        <w:t xml:space="preserve">Para este guia de Instalação, separaremos a definição dos ESP’s em três maneiras:</w:t>
-      </w:r>
-    </w:p>
-    <w:p>
-      <w:pPr>
-        <w:numPr>
-          <w:ilvl w:val="0"/>
-          <w:numId w:val="6"/>
-        </w:numPr>
-        <w:tabs>
-          <w:tab w:val="left" w:pos="708"/>
-          <w:tab w:val="left" w:pos="1416"/>
-          <w:tab w:val="left" w:pos="2124"/>
-          <w:tab w:val="left" w:pos="2832"/>
-          <w:tab w:val="left" w:pos="3540"/>
-          <w:tab w:val="left" w:pos="4248"/>
-          <w:tab w:val="left" w:pos="4956"/>
-          <w:tab w:val="left" w:pos="5664"/>
-          <w:tab w:val="left" w:pos="6372"/>
-          <w:tab w:val="left" w:pos="7080"/>
-          <w:tab w:val="left" w:pos="7788"/>
-          <w:tab w:val="left" w:pos="8496"/>
-          <w:tab w:val="left" w:pos="9204"/>
-        </w:tabs>
-        <w:spacing w:after="0" w:afterAutospacing="0"/>
-        <w:ind w:left="720" w:hanging="360"/>
-        <w:rPr>
-          <w:u w:val="none"/>
-        </w:rPr>
-      </w:pPr>
-      <w:r>
-        <w:rPr>
-          <w:rtl w:val="0"/>
-        </w:rPr>
-        <w:t xml:space="preserve"> ESP32 Master, que deverá estar na sala de TI onde o servidor será acessado; </w:t>
-      </w:r>
-    </w:p>
-    <w:p>
-      <w:pPr>
-        <w:numPr>
-          <w:ilvl w:val="0"/>
-          <w:numId w:val="6"/>
-        </w:numPr>
-        <w:tabs>
-          <w:tab w:val="left" w:pos="708"/>
-          <w:tab w:val="left" w:pos="1416"/>
-          <w:tab w:val="left" w:pos="2124"/>
-          <w:tab w:val="left" w:pos="2832"/>
-          <w:tab w:val="left" w:pos="3540"/>
-          <w:tab w:val="left" w:pos="4248"/>
-          <w:tab w:val="left" w:pos="4956"/>
-          <w:tab w:val="left" w:pos="5664"/>
-          <w:tab w:val="left" w:pos="6372"/>
-          <w:tab w:val="left" w:pos="7080"/>
-          <w:tab w:val="left" w:pos="7788"/>
-          <w:tab w:val="left" w:pos="8496"/>
-          <w:tab w:val="left" w:pos="9204"/>
-        </w:tabs>
-        <w:spacing w:after="0" w:afterAutospacing="0"/>
-        <w:ind w:left="720" w:hanging="360"/>
-        <w:rPr>
-          <w:u w:val="none"/>
-        </w:rPr>
-      </w:pPr>
-      <w:r>
-        <w:rPr>
-          <w:rtl w:val="0"/>
-        </w:rPr>
-        <w:t xml:space="preserve">ESP32 Local, que deverá estar em todas as salas do campus, contendo o código que identifique exatamente o nome da sala que ele representa, ele servirá de identificador de cada sala e lerá os ESP’s acoplados aos equipamentos na sua respectiva sala de modo a enviar os dados via wifi para o ESP32 Master; </w:t>
-      </w:r>
-    </w:p>
-    <w:p>
-      <w:pPr>
-        <w:numPr>
-          <w:ilvl w:val="0"/>
-          <w:numId w:val="6"/>
-        </w:numPr>
-        <w:tabs>
-          <w:tab w:val="left" w:pos="708"/>
-          <w:tab w:val="left" w:pos="1416"/>
-          <w:tab w:val="left" w:pos="2124"/>
-          <w:tab w:val="left" w:pos="2832"/>
-          <w:tab w:val="left" w:pos="3540"/>
-          <w:tab w:val="left" w:pos="4248"/>
-          <w:tab w:val="left" w:pos="4956"/>
-          <w:tab w:val="left" w:pos="5664"/>
-          <w:tab w:val="left" w:pos="6372"/>
-          <w:tab w:val="left" w:pos="7080"/>
-          <w:tab w:val="left" w:pos="7788"/>
-          <w:tab w:val="left" w:pos="8496"/>
-          <w:tab w:val="left" w:pos="9204"/>
-        </w:tabs>
-        <w:ind w:left="720" w:hanging="360"/>
-        <w:rPr>
-          <w:u w:val="none"/>
-        </w:rPr>
-      </w:pPr>
-      <w:r>
-        <w:rPr>
-          <w:rtl w:val="0"/>
-        </w:rPr>
-        <w:t xml:space="preserve">ESP32 emissor, que será acoplado a todos os dispositivos da escola com o respectivo código que o identifique como aquele dispositivo. Quando em um espaço com um ESP32 local, emitirá, via BLE, seus dados para o local e será contabilizado no banco de dados.</w:t>
-      </w:r>
-    </w:p>
-    <w:p>
-      <w:pPr>
-        <w:tabs>
-          <w:tab w:val="left" w:pos="708"/>
-          <w:tab w:val="left" w:pos="1416"/>
-          <w:tab w:val="left" w:pos="2124"/>
-          <w:tab w:val="left" w:pos="2832"/>
-          <w:tab w:val="left" w:pos="3540"/>
-          <w:tab w:val="left" w:pos="4248"/>
-          <w:tab w:val="left" w:pos="4956"/>
-          <w:tab w:val="left" w:pos="5664"/>
-          <w:tab w:val="left" w:pos="6372"/>
-          <w:tab w:val="left" w:pos="7080"/>
-          <w:tab w:val="left" w:pos="7788"/>
-          <w:tab w:val="left" w:pos="8496"/>
-          <w:tab w:val="left" w:pos="9204"/>
-        </w:tabs>
-        <w:rPr/>
-      </w:pPr>
-      <w:r>
-        <w:rPr>
-          <w:rtl w:val="0"/>
-        </w:rPr>
-        <w:t xml:space="preserve">Para a instalação dos dispositivos na Beacon School, será necessário que todos os dispositivos eletrônicos estejam acoplados com um ESP32-S3. Ademais, haverá, aproximadamente, 2 ESP’s por sala, além dos ESp’s que serão espalhados nos demais espaços da escola de acordo com o tópico 5 do IoTDocument.  Os ESP’s deverão ser colados ou pregados no centro do teto das salas para melhor aproveitamento de seu alcance de leitura Bluetooth. Para os outros espaços, eles precisam estar a, aproximadamente, 10 metros de distância um do outro. </w:t>
-      </w:r>
-    </w:p>
-    <w:p>
-      <w:pPr>
-        <w:tabs>
-          <w:tab w:val="left" w:pos="708"/>
-          <w:tab w:val="left" w:pos="1416"/>
-          <w:tab w:val="left" w:pos="2124"/>
-          <w:tab w:val="left" w:pos="2832"/>
-          <w:tab w:val="left" w:pos="3540"/>
-          <w:tab w:val="left" w:pos="4248"/>
-          <w:tab w:val="left" w:pos="4956"/>
-          <w:tab w:val="left" w:pos="5664"/>
-          <w:tab w:val="left" w:pos="6372"/>
-          <w:tab w:val="left" w:pos="7080"/>
-          <w:tab w:val="left" w:pos="7788"/>
-          <w:tab w:val="left" w:pos="8496"/>
-          <w:tab w:val="left" w:pos="9204"/>
-        </w:tabs>
-        <w:rPr/>
-      </w:pPr>
-      <w:r>
-        <w:rPr>
-          <w:rtl w:val="0"/>
-        </w:rPr>
-      </w:r>
-    </w:p>
-    <w:p>
-      <w:pPr>
-        <w:tabs>
-          <w:tab w:val="left" w:pos="708"/>
-          <w:tab w:val="left" w:pos="1416"/>
-          <w:tab w:val="left" w:pos="2124"/>
-          <w:tab w:val="left" w:pos="2832"/>
-          <w:tab w:val="left" w:pos="3540"/>
-          <w:tab w:val="left" w:pos="4248"/>
-          <w:tab w:val="left" w:pos="4956"/>
-          <w:tab w:val="left" w:pos="5664"/>
-          <w:tab w:val="left" w:pos="6372"/>
-          <w:tab w:val="left" w:pos="7080"/>
-          <w:tab w:val="left" w:pos="7788"/>
-          <w:tab w:val="left" w:pos="8496"/>
-          <w:tab w:val="left" w:pos="9204"/>
-        </w:tabs>
-        <w:rPr/>
-      </w:pPr>
-      <w:r>
-        <w:rPr>
-          <w:rtl w:val="0"/>
-        </w:rPr>
-      </w:r>
-    </w:p>
-    <w:p>
-      <w:pPr>
-        <w:tabs>
-          <w:tab w:val="left" w:pos="708"/>
-          <w:tab w:val="left" w:pos="1416"/>
-          <w:tab w:val="left" w:pos="2124"/>
-          <w:tab w:val="left" w:pos="2832"/>
-          <w:tab w:val="left" w:pos="3540"/>
-          <w:tab w:val="left" w:pos="4248"/>
-          <w:tab w:val="left" w:pos="4956"/>
-          <w:tab w:val="left" w:pos="5664"/>
-          <w:tab w:val="left" w:pos="6372"/>
-          <w:tab w:val="left" w:pos="7080"/>
-          <w:tab w:val="left" w:pos="7788"/>
-          <w:tab w:val="left" w:pos="8496"/>
-          <w:tab w:val="left" w:pos="9204"/>
-        </w:tabs>
-        <w:rPr/>
-      </w:pPr>
-      <w:r>
-        <w:rPr>
-          <w:rtl w:val="0"/>
-        </w:rPr>
-      </w:r>
-    </w:p>
-    <w:p>
-      <w:pPr>
-        <w:tabs>
-          <w:tab w:val="left" w:pos="708"/>
-          <w:tab w:val="left" w:pos="1416"/>
-          <w:tab w:val="left" w:pos="2124"/>
-          <w:tab w:val="left" w:pos="2832"/>
-          <w:tab w:val="left" w:pos="3540"/>
-          <w:tab w:val="left" w:pos="4248"/>
-          <w:tab w:val="left" w:pos="4956"/>
-          <w:tab w:val="left" w:pos="5664"/>
-          <w:tab w:val="left" w:pos="6372"/>
-          <w:tab w:val="left" w:pos="7080"/>
-          <w:tab w:val="left" w:pos="7788"/>
-          <w:tab w:val="left" w:pos="8496"/>
-          <w:tab w:val="left" w:pos="9204"/>
-        </w:tabs>
-        <w:rPr/>
-      </w:pPr>
-      <w:r>
-        <w:rPr>
-          <w:rtl w:val="0"/>
-        </w:rPr>
-      </w:r>
-    </w:p>
-    <w:p>
-      <w:pPr>
-        <w:tabs>
-          <w:tab w:val="left" w:pos="708"/>
-          <w:tab w:val="left" w:pos="1416"/>
-          <w:tab w:val="left" w:pos="2124"/>
-          <w:tab w:val="left" w:pos="2832"/>
-          <w:tab w:val="left" w:pos="3540"/>
-          <w:tab w:val="left" w:pos="4248"/>
-          <w:tab w:val="left" w:pos="4956"/>
-          <w:tab w:val="left" w:pos="5664"/>
-          <w:tab w:val="left" w:pos="6372"/>
-          <w:tab w:val="left" w:pos="7080"/>
-          <w:tab w:val="left" w:pos="7788"/>
-          <w:tab w:val="left" w:pos="8496"/>
-          <w:tab w:val="left" w:pos="9204"/>
-        </w:tabs>
-        <w:rPr/>
-      </w:pPr>
-      <w:r>
-        <w:rPr>
-          <w:rtl w:val="0"/>
-        </w:rPr>
-      </w:r>
-    </w:p>
-    <w:p>
-      <w:pPr>
-        <w:tabs>
-          <w:tab w:val="left" w:pos="708"/>
-          <w:tab w:val="left" w:pos="1416"/>
-          <w:tab w:val="left" w:pos="2124"/>
-          <w:tab w:val="left" w:pos="2832"/>
-          <w:tab w:val="left" w:pos="3540"/>
-          <w:tab w:val="left" w:pos="4248"/>
-          <w:tab w:val="left" w:pos="4956"/>
-          <w:tab w:val="left" w:pos="5664"/>
-          <w:tab w:val="left" w:pos="6372"/>
-          <w:tab w:val="left" w:pos="7080"/>
-          <w:tab w:val="left" w:pos="7788"/>
-          <w:tab w:val="left" w:pos="8496"/>
-          <w:tab w:val="left" w:pos="9204"/>
-        </w:tabs>
-        <w:rPr/>
-      </w:pPr>
-      <w:r>
-        <w:rPr>
-          <w:rtl w:val="0"/>
-        </w:rPr>
-      </w:r>
-    </w:p>
-    <w:p>
-      <w:pPr>
-        <w:tabs>
-          <w:tab w:val="left" w:pos="708"/>
-          <w:tab w:val="left" w:pos="1416"/>
-          <w:tab w:val="left" w:pos="2124"/>
-          <w:tab w:val="left" w:pos="2832"/>
-          <w:tab w:val="left" w:pos="3540"/>
-          <w:tab w:val="left" w:pos="4248"/>
-          <w:tab w:val="left" w:pos="4956"/>
-          <w:tab w:val="left" w:pos="5664"/>
-          <w:tab w:val="left" w:pos="6372"/>
-          <w:tab w:val="left" w:pos="7080"/>
-          <w:tab w:val="left" w:pos="7788"/>
-          <w:tab w:val="left" w:pos="8496"/>
-          <w:tab w:val="left" w:pos="9204"/>
-        </w:tabs>
-        <w:spacing w:after="160" w:line="259" w:lineRule="auto"/>
-        <w:rPr>
-          <w:rFonts w:ascii="Manrope" w:cs="Manrope" w:eastAsia="Manrope" w:hAnsi="Manrope"/>
-          <w:b w:val="1"/>
-          <w:color w:val="3c0a49"/>
-          <w:sz w:val="22"/>
-          <w:szCs w:val="22"/>
-        </w:rPr>
-      </w:pPr>
-      <w:r>
-        <w:br w:type="page"/>
-      </w:r>
-      <w:r>
-        <w:rPr>
-          <w:rtl w:val="0"/>
-        </w:rPr>
-      </w:r>
-    </w:p>
-    <w:p>
-      <w:pPr>
-        <w:pStyle w:val="Heading1"/>
-        <w:tabs>
-          <w:tab w:val="left" w:pos="708"/>
-          <w:tab w:val="left" w:pos="1416"/>
-          <w:tab w:val="left" w:pos="2124"/>
-          <w:tab w:val="left" w:pos="2832"/>
-          <w:tab w:val="left" w:pos="3540"/>
-          <w:tab w:val="left" w:pos="4248"/>
-          <w:tab w:val="left" w:pos="4956"/>
-          <w:tab w:val="left" w:pos="5664"/>
-          <w:tab w:val="left" w:pos="6372"/>
-          <w:tab w:val="left" w:pos="7080"/>
-          <w:tab w:val="left" w:pos="7788"/>
-          <w:tab w:val="left" w:pos="8496"/>
-          <w:tab w:val="left" w:pos="9204"/>
-        </w:tabs>
-        <w:rPr/>
-      </w:pPr>
-      <w:bookmarkStart w:colFirst="0" w:colLast="0" w:name="_mjz06zt366c7" w:id="24"/>
-      <w:bookmarkEnd w:id="24"/>
-      <w:r>
-        <w:rPr>
-          <w:rtl w:val="0"/>
-        </w:rPr>
-        <w:t xml:space="preserve">5. Guia de Configuração</w:t>
+        <w:pStyle w:val="Heading2"/>
+        <w:tabs>
+          <w:tab w:val="left" w:pos="708"/>
+          <w:tab w:val="left" w:pos="1416"/>
+          <w:tab w:val="left" w:pos="2124"/>
+          <w:tab w:val="left" w:pos="2832"/>
+          <w:tab w:val="left" w:pos="3540"/>
+          <w:tab w:val="left" w:pos="4248"/>
+          <w:tab w:val="left" w:pos="4956"/>
+          <w:tab w:val="left" w:pos="5664"/>
+          <w:tab w:val="left" w:pos="6372"/>
+          <w:tab w:val="left" w:pos="7080"/>
+          <w:tab w:val="left" w:pos="7788"/>
+          <w:tab w:val="left" w:pos="8496"/>
+          <w:tab w:val="left" w:pos="9204"/>
+        </w:tabs>
+        <w:rPr/>
+      </w:pPr>
+      <w:bookmarkStart w:colFirst="0" w:colLast="0" w:name="_ezcvewlekzw2" w:id="27"/>
+      <w:bookmarkEnd w:id="27"/>
+      <w:r>
+        <w:rPr>
+          <w:rtl w:val="0"/>
+        </w:rPr>
+        <w:t xml:space="preserve">5.1. Ambientes de programação</w:t>
       </w:r>
     </w:p>
     <w:p>
@@ -7784,203 +8445,131 @@
         </w:tabs>
         <w:rPr/>
       </w:pPr>
-      <w:bookmarkStart w:colFirst="0" w:colLast="0" w:name="_5emcof2fubb0" w:id="25"/>
-      <w:bookmarkEnd w:id="25"/>
-      <w:r>
-        <w:rPr>
-          <w:color w:val="000000"/>
-          <w:sz w:val="22"/>
-          <w:szCs w:val="22"/>
-          <w:rtl w:val="0"/>
-        </w:rPr>
-        <w:t xml:space="preserve">(sprint 4)</w:t>
-      </w:r>
-      <w:r>
-        <w:rPr>
-          <w:rtl w:val="0"/>
-        </w:rPr>
-      </w:r>
-    </w:p>
-    <w:p>
-      <w:pPr>
-        <w:numPr>
-          <w:ilvl w:val="0"/>
-          <w:numId w:val="5"/>
-        </w:numPr>
-        <w:tabs>
-          <w:tab w:val="left" w:pos="708"/>
-          <w:tab w:val="left" w:pos="1416"/>
-          <w:tab w:val="left" w:pos="2124"/>
-          <w:tab w:val="left" w:pos="2832"/>
-          <w:tab w:val="left" w:pos="3540"/>
-          <w:tab w:val="left" w:pos="4248"/>
-          <w:tab w:val="left" w:pos="4956"/>
-          <w:tab w:val="left" w:pos="5664"/>
-          <w:tab w:val="left" w:pos="6372"/>
-          <w:tab w:val="left" w:pos="7080"/>
-          <w:tab w:val="left" w:pos="7788"/>
-          <w:tab w:val="left" w:pos="8496"/>
-          <w:tab w:val="left" w:pos="9204"/>
-        </w:tabs>
-        <w:spacing w:after="0" w:afterAutospacing="0"/>
-        <w:ind w:left="720" w:hanging="360"/>
-        <w:rPr>
-          <w:u w:val="none"/>
-        </w:rPr>
-      </w:pPr>
-      <w:r>
-        <w:rPr>
-          <w:rtl w:val="0"/>
-        </w:rPr>
-        <w:t xml:space="preserve">Descreva passo-a-passo como configurar os dispositivos IoT utilizando os equipamentos devidos (ex. smartphone/computador acessando o servidor embarcado ou a página na nuvem). </w:t>
-      </w:r>
-    </w:p>
-    <w:p>
-      <w:pPr>
-        <w:numPr>
-          <w:ilvl w:val="0"/>
-          <w:numId w:val="5"/>
-        </w:numPr>
-        <w:tabs>
-          <w:tab w:val="left" w:pos="708"/>
-          <w:tab w:val="left" w:pos="1416"/>
-          <w:tab w:val="left" w:pos="2124"/>
-          <w:tab w:val="left" w:pos="2832"/>
-          <w:tab w:val="left" w:pos="3540"/>
-          <w:tab w:val="left" w:pos="4248"/>
-          <w:tab w:val="left" w:pos="4956"/>
-          <w:tab w:val="left" w:pos="5664"/>
-          <w:tab w:val="left" w:pos="6372"/>
-          <w:tab w:val="left" w:pos="7080"/>
-          <w:tab w:val="left" w:pos="7788"/>
-          <w:tab w:val="left" w:pos="8496"/>
-          <w:tab w:val="left" w:pos="9204"/>
-        </w:tabs>
-        <w:ind w:left="720" w:hanging="360"/>
-        <w:rPr>
-          <w:u w:val="none"/>
-        </w:rPr>
-      </w:pPr>
-      <w:r>
-        <w:rPr>
-          <w:rtl w:val="0"/>
-        </w:rPr>
-        <w:t xml:space="preserve">Utilize fotografias, prints de tela e/ou desenhos técnicos para ilustrar o processo de configuração.</w:t>
-      </w:r>
-    </w:p>
-    <w:p>
-      <w:pPr>
-        <w:tabs>
-          <w:tab w:val="left" w:pos="708"/>
-          <w:tab w:val="left" w:pos="1416"/>
-          <w:tab w:val="left" w:pos="2124"/>
-          <w:tab w:val="left" w:pos="2832"/>
-          <w:tab w:val="left" w:pos="3540"/>
-          <w:tab w:val="left" w:pos="4248"/>
-          <w:tab w:val="left" w:pos="4956"/>
-          <w:tab w:val="left" w:pos="5664"/>
-          <w:tab w:val="left" w:pos="6372"/>
-          <w:tab w:val="left" w:pos="7080"/>
-          <w:tab w:val="left" w:pos="7788"/>
-          <w:tab w:val="left" w:pos="8496"/>
-          <w:tab w:val="left" w:pos="9204"/>
-        </w:tabs>
-        <w:rPr/>
-      </w:pPr>
-      <w:r>
-        <w:rPr>
-          <w:rtl w:val="0"/>
-        </w:rPr>
-      </w:r>
-    </w:p>
-    <w:p>
-      <w:pPr>
-        <w:tabs>
-          <w:tab w:val="left" w:pos="708"/>
-          <w:tab w:val="left" w:pos="1416"/>
-          <w:tab w:val="left" w:pos="2124"/>
-          <w:tab w:val="left" w:pos="2832"/>
-          <w:tab w:val="left" w:pos="3540"/>
-          <w:tab w:val="left" w:pos="4248"/>
-          <w:tab w:val="left" w:pos="4956"/>
-          <w:tab w:val="left" w:pos="5664"/>
-          <w:tab w:val="left" w:pos="6372"/>
-          <w:tab w:val="left" w:pos="7080"/>
-          <w:tab w:val="left" w:pos="7788"/>
-          <w:tab w:val="left" w:pos="8496"/>
-          <w:tab w:val="left" w:pos="9204"/>
-        </w:tabs>
-        <w:rPr/>
-      </w:pPr>
-      <w:r>
-        <w:rPr>
-          <w:rtl w:val="0"/>
-        </w:rPr>
-        <w:t xml:space="preserve">Para iniciar a instalação faça o download da </w:t>
-      </w:r>
-      <w:hyperlink r:id="rId14">
+      <w:bookmarkStart w:colFirst="0" w:colLast="0" w:name="_qd66vtomkbe3" w:id="28"/>
+      <w:bookmarkEnd w:id="28"/>
+      <w:r>
+        <w:rPr>
+          <w:rtl w:val="0"/>
+        </w:rPr>
+        <w:t xml:space="preserve">5.1.1. Arduino IDE</w:t>
+      </w:r>
+      <w:r>
+        <w:rPr>
+          <w:rtl w:val="0"/>
+        </w:rPr>
+      </w:r>
+    </w:p>
+    <w:p>
+      <w:pPr>
+        <w:tabs>
+          <w:tab w:val="left" w:pos="708"/>
+          <w:tab w:val="left" w:pos="1416"/>
+          <w:tab w:val="left" w:pos="2124"/>
+          <w:tab w:val="left" w:pos="2832"/>
+          <w:tab w:val="left" w:pos="3540"/>
+          <w:tab w:val="left" w:pos="4248"/>
+          <w:tab w:val="left" w:pos="4956"/>
+          <w:tab w:val="left" w:pos="5664"/>
+          <w:tab w:val="left" w:pos="6372"/>
+          <w:tab w:val="left" w:pos="7080"/>
+          <w:tab w:val="left" w:pos="7788"/>
+          <w:tab w:val="left" w:pos="8496"/>
+          <w:tab w:val="left" w:pos="9204"/>
+        </w:tabs>
+        <w:rPr/>
+      </w:pPr>
+      <w:r>
+        <w:rPr>
+          <w:rtl w:val="0"/>
+        </w:rPr>
+        <w:t xml:space="preserve">Para iniciar a configuração, faça o download da </w:t>
+      </w:r>
+      <w:hyperlink r:id="rId16">
         <w:r>
           <w:rPr>
             <w:color w:val="1155cc"/>
             <w:u w:val="single"/>
             <w:rtl w:val="0"/>
           </w:rPr>
-          <w:t xml:space="preserve">IDE aruino</w:t>
+          <w:t xml:space="preserve">Arduino IDE</w:t>
         </w:r>
       </w:hyperlink>
       <w:r>
         <w:rPr>
           <w:rtl w:val="0"/>
         </w:rPr>
-        <w:t xml:space="preserve"> (escolha qual se encaixa melhor com seu notebook e siga as instruções do próprio site da IDE .)</w:t>
-      </w:r>
-    </w:p>
-    <w:p>
-      <w:pPr>
-        <w:tabs>
-          <w:tab w:val="left" w:pos="708"/>
-          <w:tab w:val="left" w:pos="1416"/>
-          <w:tab w:val="left" w:pos="2124"/>
-          <w:tab w:val="left" w:pos="2832"/>
-          <w:tab w:val="left" w:pos="3540"/>
-          <w:tab w:val="left" w:pos="4248"/>
-          <w:tab w:val="left" w:pos="4956"/>
-          <w:tab w:val="left" w:pos="5664"/>
-          <w:tab w:val="left" w:pos="6372"/>
-          <w:tab w:val="left" w:pos="7080"/>
-          <w:tab w:val="left" w:pos="7788"/>
-          <w:tab w:val="left" w:pos="8496"/>
-          <w:tab w:val="left" w:pos="9204"/>
-        </w:tabs>
-        <w:rPr/>
-      </w:pPr>
-      <w:r>
-        <w:rPr>
-          <w:rtl w:val="0"/>
-        </w:rPr>
-        <w:t xml:space="preserve">Depois de instalado, conecte o Esp32 no computador com o auxílio do cabo USB; e em seguida abra a IDE, dentro desta aba clique em Select Board -&gt;Select other board and Ports e logo após isso você deve  selecionar o ESP32-s3 dev module (em boards) e selecionar a porta que aparece conectada com a entrada USB do Esp32 (em ports) depois de selecionadas clique em “ok”.</w:t>
-      </w:r>
-    </w:p>
-    <w:p>
-      <w:pPr>
-        <w:tabs>
-          <w:tab w:val="left" w:pos="708"/>
-          <w:tab w:val="left" w:pos="1416"/>
-          <w:tab w:val="left" w:pos="2124"/>
-          <w:tab w:val="left" w:pos="2832"/>
-          <w:tab w:val="left" w:pos="3540"/>
-          <w:tab w:val="left" w:pos="4248"/>
-          <w:tab w:val="left" w:pos="4956"/>
-          <w:tab w:val="left" w:pos="5664"/>
-          <w:tab w:val="left" w:pos="6372"/>
-          <w:tab w:val="left" w:pos="7080"/>
-          <w:tab w:val="left" w:pos="7788"/>
-          <w:tab w:val="left" w:pos="8496"/>
-          <w:tab w:val="left" w:pos="9204"/>
-        </w:tabs>
-        <w:rPr>
-          <w:shd w:fill="ffe599" w:val="clear"/>
-        </w:rPr>
+        <w:t xml:space="preserve"> (escolha versões 2.0.0 ou mais recentes e siga as instruções de instalação do próprio site da IDE.)</w:t>
+      </w:r>
+    </w:p>
+    <w:p>
+      <w:pPr>
+        <w:tabs>
+          <w:tab w:val="left" w:pos="708"/>
+          <w:tab w:val="left" w:pos="1416"/>
+          <w:tab w:val="left" w:pos="2124"/>
+          <w:tab w:val="left" w:pos="2832"/>
+          <w:tab w:val="left" w:pos="3540"/>
+          <w:tab w:val="left" w:pos="4248"/>
+          <w:tab w:val="left" w:pos="4956"/>
+          <w:tab w:val="left" w:pos="5664"/>
+          <w:tab w:val="left" w:pos="6372"/>
+          <w:tab w:val="left" w:pos="7080"/>
+          <w:tab w:val="left" w:pos="7788"/>
+          <w:tab w:val="left" w:pos="8496"/>
+          <w:tab w:val="left" w:pos="9204"/>
+        </w:tabs>
+        <w:rPr/>
+      </w:pPr>
+      <w:r>
+        <w:rPr>
+          <w:rtl w:val="0"/>
+        </w:rPr>
+        <w:t xml:space="preserve">Depois de instalado, conecte o ESP32 ao computador com o auxílio de um cabo USB-C; em seguida abra a IDE. Dentro da aba indicada na imagem, clique em “Select Board” -&gt;”Select other board and Ports”, selecione “ESP32S3 Dev Module” (em BOARDS) e escolha a porta COM que pertence à entrada USB do Esp32 (em ports). Depois de selecionadas, clique em “ok”.</w:t>
+      </w:r>
+    </w:p>
+    <w:p>
+      <w:pPr>
+        <w:tabs>
+          <w:tab w:val="left" w:pos="708"/>
+          <w:tab w:val="left" w:pos="1416"/>
+          <w:tab w:val="left" w:pos="2124"/>
+          <w:tab w:val="left" w:pos="2832"/>
+          <w:tab w:val="left" w:pos="3540"/>
+          <w:tab w:val="left" w:pos="4248"/>
+          <w:tab w:val="left" w:pos="4956"/>
+          <w:tab w:val="left" w:pos="5664"/>
+          <w:tab w:val="left" w:pos="6372"/>
+          <w:tab w:val="left" w:pos="7080"/>
+          <w:tab w:val="left" w:pos="7788"/>
+          <w:tab w:val="left" w:pos="8496"/>
+          <w:tab w:val="left" w:pos="9204"/>
+        </w:tabs>
+        <w:rPr/>
+      </w:pPr>
+      <w:r>
+        <w:rPr>
+          <w:rtl w:val="0"/>
+        </w:rPr>
+      </w:r>
+    </w:p>
+    <w:p>
+      <w:pPr>
+        <w:tabs>
+          <w:tab w:val="left" w:pos="708"/>
+          <w:tab w:val="left" w:pos="1416"/>
+          <w:tab w:val="left" w:pos="2124"/>
+          <w:tab w:val="left" w:pos="2832"/>
+          <w:tab w:val="left" w:pos="3540"/>
+          <w:tab w:val="left" w:pos="4248"/>
+          <w:tab w:val="left" w:pos="4956"/>
+          <w:tab w:val="left" w:pos="5664"/>
+          <w:tab w:val="left" w:pos="6372"/>
+          <w:tab w:val="left" w:pos="7080"/>
+          <w:tab w:val="left" w:pos="7788"/>
+          <w:tab w:val="left" w:pos="8496"/>
+          <w:tab w:val="left" w:pos="9204"/>
+        </w:tabs>
+        <w:rPr/>
       </w:pPr>
       <w:r>
         <w:rPr/>
@@ -7988,16 +8577,16 @@
           <wp:inline distB="114300" distT="114300" distL="114300" distR="114300">
             <wp:extent cx="3540061" cy="2388198"/>
             <wp:effectExtent b="0" l="0" r="0" t="0"/>
-            <wp:docPr id="4" name="image10.png"/>
+            <wp:docPr id="3" name="image13.png"/>
             <a:graphic>
               <a:graphicData uri="http://schemas.openxmlformats.org/drawingml/2006/picture">
                 <pic:pic>
                   <pic:nvPicPr>
-                    <pic:cNvPr id="0" name="image10.png"/>
+                    <pic:cNvPr id="0" name="image13.png"/>
                     <pic:cNvPicPr preferRelativeResize="0"/>
                   </pic:nvPicPr>
                   <pic:blipFill>
-                    <a:blip r:embed="rId15"/>
+                    <a:blip r:embed="rId17"/>
                     <a:srcRect b="0" l="0" r="0" t="0"/>
                     <a:stretch>
                       <a:fillRect/>
@@ -8046,55 +8635,44 @@
         <w:rPr>
           <w:rtl w:val="0"/>
         </w:rPr>
-        <w:t xml:space="preserve">Depois de configurado as portas passe o código para a ide e clique nos itens marcados em 1 -&gt; 2.</w:t>
-      </w:r>
-      <w:r>
-        <w:rPr>
-          <w:rtl w:val="0"/>
-        </w:rPr>
-      </w:r>
-    </w:p>
-    <w:p>
-      <w:pPr>
-        <w:tabs>
-          <w:tab w:val="left" w:pos="708"/>
-          <w:tab w:val="left" w:pos="1416"/>
-          <w:tab w:val="left" w:pos="2124"/>
-          <w:tab w:val="left" w:pos="2832"/>
-          <w:tab w:val="left" w:pos="3540"/>
-          <w:tab w:val="left" w:pos="4248"/>
-          <w:tab w:val="left" w:pos="4956"/>
-          <w:tab w:val="left" w:pos="5664"/>
-          <w:tab w:val="left" w:pos="6372"/>
-          <w:tab w:val="left" w:pos="7080"/>
-          <w:tab w:val="left" w:pos="7788"/>
-          <w:tab w:val="left" w:pos="8496"/>
-          <w:tab w:val="left" w:pos="9204"/>
-        </w:tabs>
-        <w:rPr>
-          <w:b w:val="1"/>
-          <w:color w:val="3c0a49"/>
-        </w:rPr>
-      </w:pPr>
-      <w:r>
-        <w:rPr>
-          <w:b w:val="1"/>
-          <w:color w:val="3c0a49"/>
-        </w:rPr>
+        <w:t xml:space="preserve">Uma vez que o arquivo foi aberto e as devidas modificações forem feitas, carregue o arquivo à memória do microcontrolador pressionando o botão “Upload”, representada por uma seta apontada para a direita.</w:t>
+      </w:r>
+    </w:p>
+    <w:p>
+      <w:pPr>
+        <w:tabs>
+          <w:tab w:val="left" w:pos="708"/>
+          <w:tab w:val="left" w:pos="1416"/>
+          <w:tab w:val="left" w:pos="2124"/>
+          <w:tab w:val="left" w:pos="2832"/>
+          <w:tab w:val="left" w:pos="3540"/>
+          <w:tab w:val="left" w:pos="4248"/>
+          <w:tab w:val="left" w:pos="4956"/>
+          <w:tab w:val="left" w:pos="5664"/>
+          <w:tab w:val="left" w:pos="6372"/>
+          <w:tab w:val="left" w:pos="7080"/>
+          <w:tab w:val="left" w:pos="7788"/>
+          <w:tab w:val="left" w:pos="8496"/>
+          <w:tab w:val="left" w:pos="9204"/>
+        </w:tabs>
+        <w:rPr/>
+      </w:pPr>
+      <w:r>
+        <w:rPr/>
         <w:drawing>
           <wp:inline distB="114300" distT="114300" distL="114300" distR="114300">
-            <wp:extent cx="4391025" cy="609600"/>
+            <wp:extent cx="4391025" cy="2374900"/>
             <wp:effectExtent b="0" l="0" r="0" t="0"/>
-            <wp:docPr id="11" name="image6.png"/>
+            <wp:docPr id="13" name="image5.png"/>
             <a:graphic>
               <a:graphicData uri="http://schemas.openxmlformats.org/drawingml/2006/picture">
                 <pic:pic>
                   <pic:nvPicPr>
-                    <pic:cNvPr id="0" name="image6.png"/>
+                    <pic:cNvPr id="0" name="image5.png"/>
                     <pic:cNvPicPr preferRelativeResize="0"/>
                   </pic:nvPicPr>
                   <pic:blipFill>
-                    <a:blip r:embed="rId16"/>
+                    <a:blip r:embed="rId18"/>
                     <a:srcRect b="0" l="0" r="0" t="0"/>
                     <a:stretch>
                       <a:fillRect/>
@@ -8103,7 +8681,7 @@
                   <pic:spPr>
                     <a:xfrm>
                       <a:off x="0" y="0"/>
-                      <a:ext cx="4391025" cy="609600"/>
+                      <a:ext cx="4391025" cy="2374900"/>
                     </a:xfrm>
                     <a:prstGeom prst="rect"/>
                     <a:ln/>
@@ -8122,6 +8700,975 @@
     </w:p>
     <w:p>
       <w:pPr>
+        <w:pStyle w:val="Heading3"/>
+        <w:tabs>
+          <w:tab w:val="left" w:pos="708"/>
+          <w:tab w:val="left" w:pos="1416"/>
+          <w:tab w:val="left" w:pos="2124"/>
+          <w:tab w:val="left" w:pos="2832"/>
+          <w:tab w:val="left" w:pos="3540"/>
+          <w:tab w:val="left" w:pos="4248"/>
+          <w:tab w:val="left" w:pos="4956"/>
+          <w:tab w:val="left" w:pos="5664"/>
+          <w:tab w:val="left" w:pos="6372"/>
+          <w:tab w:val="left" w:pos="7080"/>
+          <w:tab w:val="left" w:pos="7788"/>
+          <w:tab w:val="left" w:pos="8496"/>
+          <w:tab w:val="left" w:pos="9204"/>
+        </w:tabs>
+        <w:rPr/>
+      </w:pPr>
+      <w:bookmarkStart w:colFirst="0" w:colLast="0" w:name="_te1toqq67n5s" w:id="29"/>
+      <w:bookmarkEnd w:id="29"/>
+      <w:r>
+        <w:rPr>
+          <w:rtl w:val="0"/>
+        </w:rPr>
+        <w:t xml:space="preserve">5.1.2. PlatformIO</w:t>
+      </w:r>
+    </w:p>
+    <w:p>
+      <w:pPr>
+        <w:tabs>
+          <w:tab w:val="left" w:pos="708"/>
+          <w:tab w:val="left" w:pos="1416"/>
+          <w:tab w:val="left" w:pos="2124"/>
+          <w:tab w:val="left" w:pos="2832"/>
+          <w:tab w:val="left" w:pos="3540"/>
+          <w:tab w:val="left" w:pos="4248"/>
+          <w:tab w:val="left" w:pos="4956"/>
+          <w:tab w:val="left" w:pos="5664"/>
+          <w:tab w:val="left" w:pos="6372"/>
+          <w:tab w:val="left" w:pos="7080"/>
+          <w:tab w:val="left" w:pos="7788"/>
+          <w:tab w:val="left" w:pos="8496"/>
+          <w:tab w:val="left" w:pos="9204"/>
+        </w:tabs>
+        <w:rPr/>
+      </w:pPr>
+      <w:r>
+        <w:rPr>
+          <w:rtl w:val="0"/>
+        </w:rPr>
+        <w:t xml:space="preserve">Caso queira utilizar o VSCode, é necessário instalar a extensão “PlatformIO”. Com o plataforma aberta, vá para ‘’Extensions” e na barra de pesquisa, digite “platformIO” e clique em “install”. Após isso, reinicie o aplicativo e um ícone aparecerá na barra de ferramentas à esquerda. Selecione-o. Para abrir os arquivos necessários para configurar os dispositivos, clique em “Import Arduino Project”  e procure os arquivos que serão carregados. Escolha a placa “Espressif ESP32-S3-Box” e clique em “Import”.</w:t>
+      </w:r>
+    </w:p>
+    <w:p>
+      <w:pPr>
+        <w:tabs>
+          <w:tab w:val="left" w:pos="708"/>
+          <w:tab w:val="left" w:pos="1416"/>
+          <w:tab w:val="left" w:pos="2124"/>
+          <w:tab w:val="left" w:pos="2832"/>
+          <w:tab w:val="left" w:pos="3540"/>
+          <w:tab w:val="left" w:pos="4248"/>
+          <w:tab w:val="left" w:pos="4956"/>
+          <w:tab w:val="left" w:pos="5664"/>
+          <w:tab w:val="left" w:pos="6372"/>
+          <w:tab w:val="left" w:pos="7080"/>
+          <w:tab w:val="left" w:pos="7788"/>
+          <w:tab w:val="left" w:pos="8496"/>
+          <w:tab w:val="left" w:pos="9204"/>
+        </w:tabs>
+        <w:rPr/>
+      </w:pPr>
+      <w:r>
+        <w:rPr/>
+        <w:drawing>
+          <wp:inline distB="114300" distT="114300" distL="114300" distR="114300">
+            <wp:extent cx="3705225" cy="5715000"/>
+            <wp:effectExtent b="0" l="0" r="0" t="0"/>
+            <wp:docPr id="15" name="image11.png"/>
+            <a:graphic>
+              <a:graphicData uri="http://schemas.openxmlformats.org/drawingml/2006/picture">
+                <pic:pic>
+                  <pic:nvPicPr>
+                    <pic:cNvPr id="0" name="image11.png"/>
+                    <pic:cNvPicPr preferRelativeResize="0"/>
+                  </pic:nvPicPr>
+                  <pic:blipFill>
+                    <a:blip r:embed="rId19"/>
+                    <a:srcRect b="0" l="0" r="0" t="0"/>
+                    <a:stretch>
+                      <a:fillRect/>
+                    </a:stretch>
+                  </pic:blipFill>
+                  <pic:spPr>
+                    <a:xfrm>
+                      <a:off x="0" y="0"/>
+                      <a:ext cx="3705225" cy="5715000"/>
+                    </a:xfrm>
+                    <a:prstGeom prst="rect"/>
+                    <a:ln/>
+                  </pic:spPr>
+                </pic:pic>
+              </a:graphicData>
+            </a:graphic>
+          </wp:inline>
+        </w:drawing>
+      </w:r>
+      <w:r>
+        <w:rPr>
+          <w:rtl w:val="0"/>
+        </w:rPr>
+      </w:r>
+    </w:p>
+    <w:p>
+      <w:pPr>
+        <w:tabs>
+          <w:tab w:val="left" w:pos="708"/>
+          <w:tab w:val="left" w:pos="1416"/>
+          <w:tab w:val="left" w:pos="2124"/>
+          <w:tab w:val="left" w:pos="2832"/>
+          <w:tab w:val="left" w:pos="3540"/>
+          <w:tab w:val="left" w:pos="4248"/>
+          <w:tab w:val="left" w:pos="4956"/>
+          <w:tab w:val="left" w:pos="5664"/>
+          <w:tab w:val="left" w:pos="6372"/>
+          <w:tab w:val="left" w:pos="7080"/>
+          <w:tab w:val="left" w:pos="7788"/>
+          <w:tab w:val="left" w:pos="8496"/>
+          <w:tab w:val="left" w:pos="9204"/>
+        </w:tabs>
+        <w:rPr/>
+      </w:pPr>
+      <w:r>
+        <w:rPr/>
+        <w:drawing>
+          <wp:inline distB="114300" distT="114300" distL="114300" distR="114300">
+            <wp:extent cx="4391025" cy="1181100"/>
+            <wp:effectExtent b="0" l="0" r="0" t="0"/>
+            <wp:docPr id="16" name="image17.png"/>
+            <a:graphic>
+              <a:graphicData uri="http://schemas.openxmlformats.org/drawingml/2006/picture">
+                <pic:pic>
+                  <pic:nvPicPr>
+                    <pic:cNvPr id="0" name="image17.png"/>
+                    <pic:cNvPicPr preferRelativeResize="0"/>
+                  </pic:nvPicPr>
+                  <pic:blipFill>
+                    <a:blip r:embed="rId20"/>
+                    <a:srcRect b="0" l="0" r="0" t="0"/>
+                    <a:stretch>
+                      <a:fillRect/>
+                    </a:stretch>
+                  </pic:blipFill>
+                  <pic:spPr>
+                    <a:xfrm>
+                      <a:off x="0" y="0"/>
+                      <a:ext cx="4391025" cy="1181100"/>
+                    </a:xfrm>
+                    <a:prstGeom prst="rect"/>
+                    <a:ln/>
+                  </pic:spPr>
+                </pic:pic>
+              </a:graphicData>
+            </a:graphic>
+          </wp:inline>
+        </w:drawing>
+      </w:r>
+      <w:r>
+        <w:rPr>
+          <w:rtl w:val="0"/>
+        </w:rPr>
+      </w:r>
+    </w:p>
+    <w:p>
+      <w:pPr>
+        <w:tabs>
+          <w:tab w:val="left" w:pos="708"/>
+          <w:tab w:val="left" w:pos="1416"/>
+          <w:tab w:val="left" w:pos="2124"/>
+          <w:tab w:val="left" w:pos="2832"/>
+          <w:tab w:val="left" w:pos="3540"/>
+          <w:tab w:val="left" w:pos="4248"/>
+          <w:tab w:val="left" w:pos="4956"/>
+          <w:tab w:val="left" w:pos="5664"/>
+          <w:tab w:val="left" w:pos="6372"/>
+          <w:tab w:val="left" w:pos="7080"/>
+          <w:tab w:val="left" w:pos="7788"/>
+          <w:tab w:val="left" w:pos="8496"/>
+          <w:tab w:val="left" w:pos="9204"/>
+        </w:tabs>
+        <w:rPr/>
+      </w:pPr>
+      <w:r>
+        <w:rPr/>
+        <w:drawing>
+          <wp:inline distB="114300" distT="114300" distL="114300" distR="114300">
+            <wp:extent cx="4391025" cy="3644900"/>
+            <wp:effectExtent b="0" l="0" r="0" t="0"/>
+            <wp:docPr id="12" name="image14.png"/>
+            <a:graphic>
+              <a:graphicData uri="http://schemas.openxmlformats.org/drawingml/2006/picture">
+                <pic:pic>
+                  <pic:nvPicPr>
+                    <pic:cNvPr id="0" name="image14.png"/>
+                    <pic:cNvPicPr preferRelativeResize="0"/>
+                  </pic:nvPicPr>
+                  <pic:blipFill>
+                    <a:blip r:embed="rId21"/>
+                    <a:srcRect b="0" l="0" r="0" t="0"/>
+                    <a:stretch>
+                      <a:fillRect/>
+                    </a:stretch>
+                  </pic:blipFill>
+                  <pic:spPr>
+                    <a:xfrm>
+                      <a:off x="0" y="0"/>
+                      <a:ext cx="4391025" cy="3644900"/>
+                    </a:xfrm>
+                    <a:prstGeom prst="rect"/>
+                    <a:ln/>
+                  </pic:spPr>
+                </pic:pic>
+              </a:graphicData>
+            </a:graphic>
+          </wp:inline>
+        </w:drawing>
+      </w:r>
+      <w:r>
+        <w:rPr>
+          <w:rtl w:val="0"/>
+        </w:rPr>
+      </w:r>
+    </w:p>
+    <w:p>
+      <w:pPr>
+        <w:tabs>
+          <w:tab w:val="left" w:pos="708"/>
+          <w:tab w:val="left" w:pos="1416"/>
+          <w:tab w:val="left" w:pos="2124"/>
+          <w:tab w:val="left" w:pos="2832"/>
+          <w:tab w:val="left" w:pos="3540"/>
+          <w:tab w:val="left" w:pos="4248"/>
+          <w:tab w:val="left" w:pos="4956"/>
+          <w:tab w:val="left" w:pos="5664"/>
+          <w:tab w:val="left" w:pos="6372"/>
+          <w:tab w:val="left" w:pos="7080"/>
+          <w:tab w:val="left" w:pos="7788"/>
+          <w:tab w:val="left" w:pos="8496"/>
+          <w:tab w:val="left" w:pos="9204"/>
+        </w:tabs>
+        <w:rPr/>
+      </w:pPr>
+      <w:r>
+        <w:rPr>
+          <w:rtl w:val="0"/>
+        </w:rPr>
+        <w:t xml:space="preserve">Uma vez que o arquivo foi aberto e as devidas modificações forem feitas, carregue o arquivo à memória do microcontrolador pressionando o botão “Upload”, na parte inferior esquerda.</w:t>
+      </w:r>
+    </w:p>
+    <w:p>
+      <w:pPr>
+        <w:tabs>
+          <w:tab w:val="left" w:pos="708"/>
+          <w:tab w:val="left" w:pos="1416"/>
+          <w:tab w:val="left" w:pos="2124"/>
+          <w:tab w:val="left" w:pos="2832"/>
+          <w:tab w:val="left" w:pos="3540"/>
+          <w:tab w:val="left" w:pos="4248"/>
+          <w:tab w:val="left" w:pos="4956"/>
+          <w:tab w:val="left" w:pos="5664"/>
+          <w:tab w:val="left" w:pos="6372"/>
+          <w:tab w:val="left" w:pos="7080"/>
+          <w:tab w:val="left" w:pos="7788"/>
+          <w:tab w:val="left" w:pos="8496"/>
+          <w:tab w:val="left" w:pos="9204"/>
+        </w:tabs>
+        <w:rPr/>
+      </w:pPr>
+      <w:r>
+        <w:rPr>
+          <w:rtl w:val="0"/>
+        </w:rPr>
+      </w:r>
+    </w:p>
+    <w:p>
+      <w:pPr>
+        <w:pStyle w:val="Heading2"/>
+        <w:tabs>
+          <w:tab w:val="left" w:pos="708"/>
+          <w:tab w:val="left" w:pos="1416"/>
+          <w:tab w:val="left" w:pos="2124"/>
+          <w:tab w:val="left" w:pos="2832"/>
+          <w:tab w:val="left" w:pos="3540"/>
+          <w:tab w:val="left" w:pos="4248"/>
+          <w:tab w:val="left" w:pos="4956"/>
+          <w:tab w:val="left" w:pos="5664"/>
+          <w:tab w:val="left" w:pos="6372"/>
+          <w:tab w:val="left" w:pos="7080"/>
+          <w:tab w:val="left" w:pos="7788"/>
+          <w:tab w:val="left" w:pos="8496"/>
+          <w:tab w:val="left" w:pos="9204"/>
+        </w:tabs>
+        <w:rPr/>
+      </w:pPr>
+      <w:bookmarkStart w:colFirst="0" w:colLast="0" w:name="_plt5u4mdvb4w" w:id="30"/>
+      <w:bookmarkEnd w:id="30"/>
+      <w:r>
+        <w:rPr>
+          <w:rtl w:val="0"/>
+        </w:rPr>
+        <w:t xml:space="preserve">5.2. Configuração do ESP32 Beacon</w:t>
+      </w:r>
+    </w:p>
+    <w:p>
+      <w:pPr>
+        <w:tabs>
+          <w:tab w:val="left" w:pos="708"/>
+          <w:tab w:val="left" w:pos="1416"/>
+          <w:tab w:val="left" w:pos="2124"/>
+          <w:tab w:val="left" w:pos="2832"/>
+          <w:tab w:val="left" w:pos="3540"/>
+          <w:tab w:val="left" w:pos="4248"/>
+          <w:tab w:val="left" w:pos="4956"/>
+          <w:tab w:val="left" w:pos="5664"/>
+          <w:tab w:val="left" w:pos="6372"/>
+          <w:tab w:val="left" w:pos="7080"/>
+          <w:tab w:val="left" w:pos="7788"/>
+          <w:tab w:val="left" w:pos="8496"/>
+          <w:tab w:val="left" w:pos="9204"/>
+        </w:tabs>
+        <w:rPr/>
+      </w:pPr>
+      <w:r>
+        <w:rPr>
+          <w:rtl w:val="0"/>
+        </w:rPr>
+        <w:t xml:space="preserve">Para carregar o código com a função de Beacon para o microcontrolador, primeiramente deve-se abrir o arquivo “main.ino”. As alterações que devem ser feitas dizem respeito à rede de internet local e o endereço onde o servidor está hospedado.</w:t>
+      </w:r>
+    </w:p>
+    <w:p>
+      <w:pPr>
+        <w:numPr>
+          <w:ilvl w:val="0"/>
+          <w:numId w:val="5"/>
+        </w:numPr>
+        <w:tabs>
+          <w:tab w:val="left" w:pos="708"/>
+          <w:tab w:val="left" w:pos="1416"/>
+          <w:tab w:val="left" w:pos="2124"/>
+          <w:tab w:val="left" w:pos="2832"/>
+          <w:tab w:val="left" w:pos="3540"/>
+          <w:tab w:val="left" w:pos="4248"/>
+          <w:tab w:val="left" w:pos="4956"/>
+          <w:tab w:val="left" w:pos="5664"/>
+          <w:tab w:val="left" w:pos="6372"/>
+          <w:tab w:val="left" w:pos="7080"/>
+          <w:tab w:val="left" w:pos="7788"/>
+          <w:tab w:val="left" w:pos="8496"/>
+          <w:tab w:val="left" w:pos="9204"/>
+        </w:tabs>
+        <w:spacing w:after="0" w:afterAutospacing="0"/>
+        <w:ind w:left="720" w:hanging="360"/>
+        <w:rPr>
+          <w:u w:val="none"/>
+        </w:rPr>
+      </w:pPr>
+      <w:r>
+        <w:rPr>
+          <w:rtl w:val="0"/>
+        </w:rPr>
+        <w:t xml:space="preserve">Altere o conteúdo do ponteiro “ssid” para o nome da rede de Wi-Fi local.</w:t>
+      </w:r>
+    </w:p>
+    <w:p>
+      <w:pPr>
+        <w:numPr>
+          <w:ilvl w:val="0"/>
+          <w:numId w:val="5"/>
+        </w:numPr>
+        <w:tabs>
+          <w:tab w:val="left" w:pos="708"/>
+          <w:tab w:val="left" w:pos="1416"/>
+          <w:tab w:val="left" w:pos="2124"/>
+          <w:tab w:val="left" w:pos="2832"/>
+          <w:tab w:val="left" w:pos="3540"/>
+          <w:tab w:val="left" w:pos="4248"/>
+          <w:tab w:val="left" w:pos="4956"/>
+          <w:tab w:val="left" w:pos="5664"/>
+          <w:tab w:val="left" w:pos="6372"/>
+          <w:tab w:val="left" w:pos="7080"/>
+          <w:tab w:val="left" w:pos="7788"/>
+          <w:tab w:val="left" w:pos="8496"/>
+          <w:tab w:val="left" w:pos="9204"/>
+        </w:tabs>
+        <w:spacing w:after="0" w:afterAutospacing="0"/>
+        <w:ind w:left="720" w:hanging="360"/>
+        <w:rPr>
+          <w:u w:val="none"/>
+        </w:rPr>
+      </w:pPr>
+      <w:r>
+        <w:rPr>
+          <w:rtl w:val="0"/>
+        </w:rPr>
+        <w:t xml:space="preserve">Altere o conteúdo do ponteiro “password” para a senha da rede de Wi-Fi local.</w:t>
+      </w:r>
+    </w:p>
+    <w:p>
+      <w:pPr>
+        <w:numPr>
+          <w:ilvl w:val="0"/>
+          <w:numId w:val="5"/>
+        </w:numPr>
+        <w:tabs>
+          <w:tab w:val="left" w:pos="708"/>
+          <w:tab w:val="left" w:pos="1416"/>
+          <w:tab w:val="left" w:pos="2124"/>
+          <w:tab w:val="left" w:pos="2832"/>
+          <w:tab w:val="left" w:pos="3540"/>
+          <w:tab w:val="left" w:pos="4248"/>
+          <w:tab w:val="left" w:pos="4956"/>
+          <w:tab w:val="left" w:pos="5664"/>
+          <w:tab w:val="left" w:pos="6372"/>
+          <w:tab w:val="left" w:pos="7080"/>
+          <w:tab w:val="left" w:pos="7788"/>
+          <w:tab w:val="left" w:pos="8496"/>
+          <w:tab w:val="left" w:pos="9204"/>
+        </w:tabs>
+        <w:spacing w:after="0" w:afterAutospacing="0"/>
+        <w:ind w:left="720" w:hanging="360"/>
+        <w:rPr>
+          <w:u w:val="none"/>
+        </w:rPr>
+      </w:pPr>
+      <w:r>
+        <w:rPr>
+          <w:rtl w:val="0"/>
+        </w:rPr>
+        <w:t xml:space="preserve">Altere o conteúdo da variável “serverName” para a url onde está hospedada a API do servidor.</w:t>
+      </w:r>
+    </w:p>
+    <w:p>
+      <w:pPr>
+        <w:numPr>
+          <w:ilvl w:val="0"/>
+          <w:numId w:val="5"/>
+        </w:numPr>
+        <w:tabs>
+          <w:tab w:val="left" w:pos="708"/>
+          <w:tab w:val="left" w:pos="1416"/>
+          <w:tab w:val="left" w:pos="2124"/>
+          <w:tab w:val="left" w:pos="2832"/>
+          <w:tab w:val="left" w:pos="3540"/>
+          <w:tab w:val="left" w:pos="4248"/>
+          <w:tab w:val="left" w:pos="4956"/>
+          <w:tab w:val="left" w:pos="5664"/>
+          <w:tab w:val="left" w:pos="6372"/>
+          <w:tab w:val="left" w:pos="7080"/>
+          <w:tab w:val="left" w:pos="7788"/>
+          <w:tab w:val="left" w:pos="8496"/>
+          <w:tab w:val="left" w:pos="9204"/>
+        </w:tabs>
+        <w:ind w:left="720" w:hanging="360"/>
+        <w:rPr>
+          <w:u w:val="none"/>
+        </w:rPr>
+      </w:pPr>
+      <w:r>
+        <w:rPr>
+          <w:rtl w:val="0"/>
+        </w:rPr>
+        <w:t xml:space="preserve">Carregue o código para o microcontrolador.</w:t>
+      </w:r>
+    </w:p>
+    <w:p>
+      <w:pPr>
+        <w:tabs>
+          <w:tab w:val="left" w:pos="708"/>
+          <w:tab w:val="left" w:pos="1416"/>
+          <w:tab w:val="left" w:pos="2124"/>
+          <w:tab w:val="left" w:pos="2832"/>
+          <w:tab w:val="left" w:pos="3540"/>
+          <w:tab w:val="left" w:pos="4248"/>
+          <w:tab w:val="left" w:pos="4956"/>
+          <w:tab w:val="left" w:pos="5664"/>
+          <w:tab w:val="left" w:pos="6372"/>
+          <w:tab w:val="left" w:pos="7080"/>
+          <w:tab w:val="left" w:pos="7788"/>
+          <w:tab w:val="left" w:pos="8496"/>
+          <w:tab w:val="left" w:pos="9204"/>
+        </w:tabs>
+        <w:ind w:left="0" w:firstLine="0"/>
+        <w:rPr/>
+      </w:pPr>
+      <w:r>
+        <w:rPr>
+          <w:rtl w:val="0"/>
+        </w:rPr>
+        <w:t xml:space="preserve"> </w:t>
+      </w:r>
+      <w:r>
+        <w:rPr/>
+        <w:drawing>
+          <wp:inline distB="114300" distT="114300" distL="114300" distR="114300">
+            <wp:extent cx="4391025" cy="1625600"/>
+            <wp:effectExtent b="0" l="0" r="0" t="0"/>
+            <wp:docPr id="20" name="image10.png"/>
+            <a:graphic>
+              <a:graphicData uri="http://schemas.openxmlformats.org/drawingml/2006/picture">
+                <pic:pic>
+                  <pic:nvPicPr>
+                    <pic:cNvPr id="0" name="image10.png"/>
+                    <pic:cNvPicPr preferRelativeResize="0"/>
+                  </pic:nvPicPr>
+                  <pic:blipFill>
+                    <a:blip r:embed="rId22"/>
+                    <a:srcRect b="0" l="0" r="0" t="0"/>
+                    <a:stretch>
+                      <a:fillRect/>
+                    </a:stretch>
+                  </pic:blipFill>
+                  <pic:spPr>
+                    <a:xfrm>
+                      <a:off x="0" y="0"/>
+                      <a:ext cx="4391025" cy="1625600"/>
+                    </a:xfrm>
+                    <a:prstGeom prst="rect"/>
+                    <a:ln/>
+                  </pic:spPr>
+                </pic:pic>
+              </a:graphicData>
+            </a:graphic>
+          </wp:inline>
+        </w:drawing>
+      </w:r>
+      <w:r>
+        <w:rPr>
+          <w:rtl w:val="0"/>
+        </w:rPr>
+      </w:r>
+    </w:p>
+    <w:p>
+      <w:pPr>
+        <w:pStyle w:val="Heading2"/>
+        <w:tabs>
+          <w:tab w:val="left" w:pos="708"/>
+          <w:tab w:val="left" w:pos="1416"/>
+          <w:tab w:val="left" w:pos="2124"/>
+          <w:tab w:val="left" w:pos="2832"/>
+          <w:tab w:val="left" w:pos="3540"/>
+          <w:tab w:val="left" w:pos="4248"/>
+          <w:tab w:val="left" w:pos="4956"/>
+          <w:tab w:val="left" w:pos="5664"/>
+          <w:tab w:val="left" w:pos="6372"/>
+          <w:tab w:val="left" w:pos="7080"/>
+          <w:tab w:val="left" w:pos="7788"/>
+          <w:tab w:val="left" w:pos="8496"/>
+          <w:tab w:val="left" w:pos="9204"/>
+        </w:tabs>
+        <w:rPr/>
+      </w:pPr>
+      <w:bookmarkStart w:colFirst="0" w:colLast="0" w:name="_c159eb7cf11m" w:id="31"/>
+      <w:bookmarkEnd w:id="31"/>
+      <w:r>
+        <w:rPr>
+          <w:rtl w:val="0"/>
+        </w:rPr>
+        <w:t xml:space="preserve">5.3. Configuração do ESP32 Peripheral</w:t>
+      </w:r>
+    </w:p>
+    <w:p>
+      <w:pPr>
+        <w:tabs>
+          <w:tab w:val="left" w:pos="708"/>
+          <w:tab w:val="left" w:pos="1416"/>
+          <w:tab w:val="left" w:pos="2124"/>
+          <w:tab w:val="left" w:pos="2832"/>
+          <w:tab w:val="left" w:pos="3540"/>
+          <w:tab w:val="left" w:pos="4248"/>
+          <w:tab w:val="left" w:pos="4956"/>
+          <w:tab w:val="left" w:pos="5664"/>
+          <w:tab w:val="left" w:pos="6372"/>
+          <w:tab w:val="left" w:pos="7080"/>
+          <w:tab w:val="left" w:pos="7788"/>
+          <w:tab w:val="left" w:pos="8496"/>
+          <w:tab w:val="left" w:pos="9204"/>
+        </w:tabs>
+        <w:rPr/>
+      </w:pPr>
+      <w:r>
+        <w:rPr>
+          <w:rtl w:val="0"/>
+        </w:rPr>
+        <w:t xml:space="preserve">Para carregar o código com a função de Peripheral (dispositivo que deve ser encontrado) para o microcontrolador, primeiramente deve-se abrir o arquivo “peripheral.ino”. As alterações que devem ser feitas dizem respeito ao nome pelo qual o dispositivo será reconhecido.</w:t>
+      </w:r>
+    </w:p>
+    <w:p>
+      <w:pPr>
+        <w:numPr>
+          <w:ilvl w:val="0"/>
+          <w:numId w:val="3"/>
+        </w:numPr>
+        <w:tabs>
+          <w:tab w:val="left" w:pos="708"/>
+          <w:tab w:val="left" w:pos="1416"/>
+          <w:tab w:val="left" w:pos="2124"/>
+          <w:tab w:val="left" w:pos="2832"/>
+          <w:tab w:val="left" w:pos="3540"/>
+          <w:tab w:val="left" w:pos="4248"/>
+          <w:tab w:val="left" w:pos="4956"/>
+          <w:tab w:val="left" w:pos="5664"/>
+          <w:tab w:val="left" w:pos="6372"/>
+          <w:tab w:val="left" w:pos="7080"/>
+          <w:tab w:val="left" w:pos="7788"/>
+          <w:tab w:val="left" w:pos="8496"/>
+          <w:tab w:val="left" w:pos="9204"/>
+        </w:tabs>
+        <w:spacing w:after="0" w:afterAutospacing="0"/>
+        <w:ind w:left="720" w:hanging="360"/>
+        <w:rPr>
+          <w:u w:val="none"/>
+        </w:rPr>
+      </w:pPr>
+      <w:r>
+        <w:rPr>
+          <w:rtl w:val="0"/>
+        </w:rPr>
+        <w:t xml:space="preserve">Escolha um nome para o dispositivo no campo “BLEDevice::init(“”)”.</w:t>
+      </w:r>
+    </w:p>
+    <w:p>
+      <w:pPr>
+        <w:numPr>
+          <w:ilvl w:val="0"/>
+          <w:numId w:val="3"/>
+        </w:numPr>
+        <w:tabs>
+          <w:tab w:val="left" w:pos="708"/>
+          <w:tab w:val="left" w:pos="1416"/>
+          <w:tab w:val="left" w:pos="2124"/>
+          <w:tab w:val="left" w:pos="2832"/>
+          <w:tab w:val="left" w:pos="3540"/>
+          <w:tab w:val="left" w:pos="4248"/>
+          <w:tab w:val="left" w:pos="4956"/>
+          <w:tab w:val="left" w:pos="5664"/>
+          <w:tab w:val="left" w:pos="6372"/>
+          <w:tab w:val="left" w:pos="7080"/>
+          <w:tab w:val="left" w:pos="7788"/>
+          <w:tab w:val="left" w:pos="8496"/>
+          <w:tab w:val="left" w:pos="9204"/>
+        </w:tabs>
+        <w:spacing w:after="0" w:afterAutospacing="0"/>
+        <w:ind w:left="720" w:hanging="360"/>
+        <w:rPr>
+          <w:u w:val="none"/>
+        </w:rPr>
+      </w:pPr>
+      <w:r>
+        <w:rPr>
+          <w:rtl w:val="0"/>
+        </w:rPr>
+        <w:t xml:space="preserve">Gere um UUID (Universally Unique Identifier) na plataforma geradora à sua escolha e troque os campos “SERVICE_UUID” e “CHARACTERISTIC_UUID”.</w:t>
+      </w:r>
+    </w:p>
+    <w:p>
+      <w:pPr>
+        <w:numPr>
+          <w:ilvl w:val="0"/>
+          <w:numId w:val="3"/>
+        </w:numPr>
+        <w:tabs>
+          <w:tab w:val="left" w:pos="708"/>
+          <w:tab w:val="left" w:pos="1416"/>
+          <w:tab w:val="left" w:pos="2124"/>
+          <w:tab w:val="left" w:pos="2832"/>
+          <w:tab w:val="left" w:pos="3540"/>
+          <w:tab w:val="left" w:pos="4248"/>
+          <w:tab w:val="left" w:pos="4956"/>
+          <w:tab w:val="left" w:pos="5664"/>
+          <w:tab w:val="left" w:pos="6372"/>
+          <w:tab w:val="left" w:pos="7080"/>
+          <w:tab w:val="left" w:pos="7788"/>
+          <w:tab w:val="left" w:pos="8496"/>
+          <w:tab w:val="left" w:pos="9204"/>
+        </w:tabs>
+        <w:ind w:left="720" w:hanging="360"/>
+        <w:rPr>
+          <w:u w:val="none"/>
+        </w:rPr>
+      </w:pPr>
+      <w:r>
+        <w:rPr>
+          <w:rtl w:val="0"/>
+        </w:rPr>
+        <w:t xml:space="preserve">Carregue o código para o microcontrolador.</w:t>
+      </w:r>
+    </w:p>
+    <w:p>
+      <w:pPr>
+        <w:tabs>
+          <w:tab w:val="left" w:pos="708"/>
+          <w:tab w:val="left" w:pos="1416"/>
+          <w:tab w:val="left" w:pos="2124"/>
+          <w:tab w:val="left" w:pos="2832"/>
+          <w:tab w:val="left" w:pos="3540"/>
+          <w:tab w:val="left" w:pos="4248"/>
+          <w:tab w:val="left" w:pos="4956"/>
+          <w:tab w:val="left" w:pos="5664"/>
+          <w:tab w:val="left" w:pos="6372"/>
+          <w:tab w:val="left" w:pos="7080"/>
+          <w:tab w:val="left" w:pos="7788"/>
+          <w:tab w:val="left" w:pos="8496"/>
+          <w:tab w:val="left" w:pos="9204"/>
+        </w:tabs>
+        <w:ind w:left="0" w:firstLine="0"/>
+        <w:rPr/>
+      </w:pPr>
+      <w:r>
+        <w:rPr/>
+        <w:drawing>
+          <wp:inline distB="114300" distT="114300" distL="114300" distR="114300">
+            <wp:extent cx="4391025" cy="2438400"/>
+            <wp:effectExtent b="0" l="0" r="0" t="0"/>
+            <wp:docPr id="17" name="image15.png"/>
+            <a:graphic>
+              <a:graphicData uri="http://schemas.openxmlformats.org/drawingml/2006/picture">
+                <pic:pic>
+                  <pic:nvPicPr>
+                    <pic:cNvPr id="0" name="image15.png"/>
+                    <pic:cNvPicPr preferRelativeResize="0"/>
+                  </pic:nvPicPr>
+                  <pic:blipFill>
+                    <a:blip r:embed="rId23"/>
+                    <a:srcRect b="0" l="0" r="0" t="0"/>
+                    <a:stretch>
+                      <a:fillRect/>
+                    </a:stretch>
+                  </pic:blipFill>
+                  <pic:spPr>
+                    <a:xfrm>
+                      <a:off x="0" y="0"/>
+                      <a:ext cx="4391025" cy="2438400"/>
+                    </a:xfrm>
+                    <a:prstGeom prst="rect"/>
+                    <a:ln/>
+                  </pic:spPr>
+                </pic:pic>
+              </a:graphicData>
+            </a:graphic>
+          </wp:inline>
+        </w:drawing>
+      </w:r>
+      <w:r>
+        <w:rPr>
+          <w:rtl w:val="0"/>
+        </w:rPr>
+      </w:r>
+    </w:p>
+    <w:p>
+      <w:pPr>
+        <w:pStyle w:val="Heading2"/>
+        <w:tabs>
+          <w:tab w:val="left" w:pos="708"/>
+          <w:tab w:val="left" w:pos="1416"/>
+          <w:tab w:val="left" w:pos="2124"/>
+          <w:tab w:val="left" w:pos="2832"/>
+          <w:tab w:val="left" w:pos="3540"/>
+          <w:tab w:val="left" w:pos="4248"/>
+          <w:tab w:val="left" w:pos="4956"/>
+          <w:tab w:val="left" w:pos="5664"/>
+          <w:tab w:val="left" w:pos="6372"/>
+          <w:tab w:val="left" w:pos="7080"/>
+          <w:tab w:val="left" w:pos="7788"/>
+          <w:tab w:val="left" w:pos="8496"/>
+          <w:tab w:val="left" w:pos="9204"/>
+        </w:tabs>
+        <w:rPr/>
+      </w:pPr>
+      <w:bookmarkStart w:colFirst="0" w:colLast="0" w:name="_bc1qetm8vbe4" w:id="32"/>
+      <w:bookmarkEnd w:id="32"/>
+      <w:r>
+        <w:rPr>
+          <w:rtl w:val="0"/>
+        </w:rPr>
+        <w:t xml:space="preserve">5.4. Configuração da API</w:t>
+      </w:r>
+    </w:p>
+    <w:p>
+      <w:pPr>
+        <w:tabs>
+          <w:tab w:val="left" w:pos="708"/>
+          <w:tab w:val="left" w:pos="1416"/>
+          <w:tab w:val="left" w:pos="2124"/>
+          <w:tab w:val="left" w:pos="2832"/>
+          <w:tab w:val="left" w:pos="3540"/>
+          <w:tab w:val="left" w:pos="4248"/>
+          <w:tab w:val="left" w:pos="4956"/>
+          <w:tab w:val="left" w:pos="5664"/>
+          <w:tab w:val="left" w:pos="6372"/>
+          <w:tab w:val="left" w:pos="7080"/>
+          <w:tab w:val="left" w:pos="7788"/>
+          <w:tab w:val="left" w:pos="8496"/>
+          <w:tab w:val="left" w:pos="9204"/>
+        </w:tabs>
+        <w:spacing w:after="200" w:lineRule="auto"/>
+        <w:rPr/>
+      </w:pPr>
+      <w:r>
+        <w:rPr>
+          <w:rtl w:val="0"/>
+        </w:rPr>
+        <w:t xml:space="preserve">Para enviar as requisições de maneira correta, é preciso saber o endereço de IP dos microcontroladores em modo Beacon. Quando o código é passado para o ESP32, é recomendado verificar o monitor Serial e verificar o endereço fornecido pelo dispositivo quando conectado à rede. Após isso, no arquivo “app.js”, deve-se trocar o valor de IP na rota da API que faz a requisição ao dispositivo em questão (Exemplificando, para configurar o beacon de n°2, deve-se trocar na rota “app.get(/test_device2)”a URL dentro da função “fetch(‘http:// … </w:t>
+      </w:r>
+      <w:r>
+        <w:rPr>
+          <w:rtl w:val="0"/>
+        </w:rPr>
+        <w:t xml:space="preserve">/list_devices’)”).</w:t>
+      </w:r>
+      <w:r>
+        <w:rPr>
+          <w:rtl w:val="0"/>
+        </w:rPr>
+        <w:t xml:space="preserve"> Salve as alterações.</w:t>
+      </w:r>
+    </w:p>
+    <w:p>
+      <w:pPr>
+        <w:tabs>
+          <w:tab w:val="left" w:pos="708"/>
+          <w:tab w:val="left" w:pos="1416"/>
+          <w:tab w:val="left" w:pos="2124"/>
+          <w:tab w:val="left" w:pos="2832"/>
+          <w:tab w:val="left" w:pos="3540"/>
+          <w:tab w:val="left" w:pos="4248"/>
+          <w:tab w:val="left" w:pos="4956"/>
+          <w:tab w:val="left" w:pos="5664"/>
+          <w:tab w:val="left" w:pos="6372"/>
+          <w:tab w:val="left" w:pos="7080"/>
+          <w:tab w:val="left" w:pos="7788"/>
+          <w:tab w:val="left" w:pos="8496"/>
+          <w:tab w:val="left" w:pos="9204"/>
+        </w:tabs>
+        <w:spacing w:after="200" w:lineRule="auto"/>
+        <w:rPr/>
+      </w:pPr>
+      <w:r>
+        <w:rPr/>
+        <w:drawing>
+          <wp:inline distB="114300" distT="114300" distL="114300" distR="114300">
+            <wp:extent cx="4391025" cy="2908300"/>
+            <wp:effectExtent b="0" l="0" r="0" t="0"/>
+            <wp:docPr id="18" name="image16.png"/>
+            <a:graphic>
+              <a:graphicData uri="http://schemas.openxmlformats.org/drawingml/2006/picture">
+                <pic:pic>
+                  <pic:nvPicPr>
+                    <pic:cNvPr id="0" name="image16.png"/>
+                    <pic:cNvPicPr preferRelativeResize="0"/>
+                  </pic:nvPicPr>
+                  <pic:blipFill>
+                    <a:blip r:embed="rId24"/>
+                    <a:srcRect b="0" l="0" r="0" t="0"/>
+                    <a:stretch>
+                      <a:fillRect/>
+                    </a:stretch>
+                  </pic:blipFill>
+                  <pic:spPr>
+                    <a:xfrm>
+                      <a:off x="0" y="0"/>
+                      <a:ext cx="4391025" cy="2908300"/>
+                    </a:xfrm>
+                    <a:prstGeom prst="rect"/>
+                    <a:ln/>
+                  </pic:spPr>
+                </pic:pic>
+              </a:graphicData>
+            </a:graphic>
+          </wp:inline>
+        </w:drawing>
+      </w:r>
+      <w:r>
+        <w:rPr>
+          <w:rtl w:val="0"/>
+        </w:rPr>
+      </w:r>
+    </w:p>
+    <w:p>
+      <w:pPr>
+        <w:tabs>
+          <w:tab w:val="left" w:pos="708"/>
+          <w:tab w:val="left" w:pos="1416"/>
+          <w:tab w:val="left" w:pos="2124"/>
+          <w:tab w:val="left" w:pos="2832"/>
+          <w:tab w:val="left" w:pos="3540"/>
+          <w:tab w:val="left" w:pos="4248"/>
+          <w:tab w:val="left" w:pos="4956"/>
+          <w:tab w:val="left" w:pos="5664"/>
+          <w:tab w:val="left" w:pos="6372"/>
+          <w:tab w:val="left" w:pos="7080"/>
+          <w:tab w:val="left" w:pos="7788"/>
+          <w:tab w:val="left" w:pos="8496"/>
+          <w:tab w:val="left" w:pos="9204"/>
+        </w:tabs>
+        <w:rPr/>
+      </w:pPr>
+      <w:r>
+        <w:rPr>
+          <w:rtl w:val="0"/>
+        </w:rPr>
+      </w:r>
+    </w:p>
+    <w:p>
+      <w:pPr>
+        <w:tabs>
+          <w:tab w:val="left" w:pos="708"/>
+          <w:tab w:val="left" w:pos="1416"/>
+          <w:tab w:val="left" w:pos="2124"/>
+          <w:tab w:val="left" w:pos="2832"/>
+          <w:tab w:val="left" w:pos="3540"/>
+          <w:tab w:val="left" w:pos="4248"/>
+          <w:tab w:val="left" w:pos="4956"/>
+          <w:tab w:val="left" w:pos="5664"/>
+          <w:tab w:val="left" w:pos="6372"/>
+          <w:tab w:val="left" w:pos="7080"/>
+          <w:tab w:val="left" w:pos="7788"/>
+          <w:tab w:val="left" w:pos="8496"/>
+          <w:tab w:val="left" w:pos="9204"/>
+        </w:tabs>
+        <w:rPr/>
+      </w:pPr>
+      <w:r>
+        <w:rPr>
+          <w:rtl w:val="0"/>
+        </w:rPr>
+      </w:r>
+    </w:p>
+    <w:p>
+      <w:pPr>
+        <w:pStyle w:val="Heading1"/>
+        <w:tabs>
+          <w:tab w:val="left" w:pos="708"/>
+          <w:tab w:val="left" w:pos="1416"/>
+          <w:tab w:val="left" w:pos="2124"/>
+          <w:tab w:val="left" w:pos="2832"/>
+          <w:tab w:val="left" w:pos="3540"/>
+          <w:tab w:val="left" w:pos="4248"/>
+          <w:tab w:val="left" w:pos="4956"/>
+          <w:tab w:val="left" w:pos="5664"/>
+          <w:tab w:val="left" w:pos="6372"/>
+          <w:tab w:val="left" w:pos="7080"/>
+          <w:tab w:val="left" w:pos="7788"/>
+          <w:tab w:val="left" w:pos="8496"/>
+          <w:tab w:val="left" w:pos="9204"/>
+        </w:tabs>
+        <w:rPr/>
+      </w:pPr>
+      <w:bookmarkStart w:colFirst="0" w:colLast="0" w:name="_vcwsg1gripyk" w:id="33"/>
+      <w:bookmarkEnd w:id="33"/>
+      <w:r>
+        <w:rPr>
+          <w:rtl w:val="0"/>
+        </w:rPr>
+        <w:t xml:space="preserve">6. Guia de Operação</w:t>
+      </w:r>
+    </w:p>
+    <w:p>
+      <w:pPr>
+        <w:pStyle w:val="Heading3"/>
         <w:tabs>
           <w:tab w:val="left" w:pos="708"/>
           <w:tab w:val="left" w:pos="1416"/>
@@ -8142,69 +9689,8 @@
           <w:color w:val="3c0a49"/>
         </w:rPr>
       </w:pPr>
-      <w:r>
-        <w:br w:type="page"/>
-      </w:r>
-      <w:r>
-        <w:rPr>
-          <w:rtl w:val="0"/>
-        </w:rPr>
-      </w:r>
-    </w:p>
-    <w:p>
-      <w:pPr>
-        <w:pStyle w:val="Heading1"/>
-        <w:tabs>
-          <w:tab w:val="left" w:pos="708"/>
-          <w:tab w:val="left" w:pos="1416"/>
-          <w:tab w:val="left" w:pos="2124"/>
-          <w:tab w:val="left" w:pos="2832"/>
-          <w:tab w:val="left" w:pos="3540"/>
-          <w:tab w:val="left" w:pos="4248"/>
-          <w:tab w:val="left" w:pos="4956"/>
-          <w:tab w:val="left" w:pos="5664"/>
-          <w:tab w:val="left" w:pos="6372"/>
-          <w:tab w:val="left" w:pos="7080"/>
-          <w:tab w:val="left" w:pos="7788"/>
-          <w:tab w:val="left" w:pos="8496"/>
-          <w:tab w:val="left" w:pos="9204"/>
-        </w:tabs>
-        <w:rPr/>
-      </w:pPr>
-      <w:bookmarkStart w:colFirst="0" w:colLast="0" w:name="_vcwsg1gripyk" w:id="26"/>
-      <w:bookmarkEnd w:id="26"/>
-      <w:r>
-        <w:rPr>
-          <w:rtl w:val="0"/>
-        </w:rPr>
-        <w:t xml:space="preserve">6. Guia de Operação</w:t>
-      </w:r>
-    </w:p>
-    <w:p>
-      <w:pPr>
-        <w:pStyle w:val="Heading3"/>
-        <w:tabs>
-          <w:tab w:val="left" w:pos="708"/>
-          <w:tab w:val="left" w:pos="1416"/>
-          <w:tab w:val="left" w:pos="2124"/>
-          <w:tab w:val="left" w:pos="2832"/>
-          <w:tab w:val="left" w:pos="3540"/>
-          <w:tab w:val="left" w:pos="4248"/>
-          <w:tab w:val="left" w:pos="4956"/>
-          <w:tab w:val="left" w:pos="5664"/>
-          <w:tab w:val="left" w:pos="6372"/>
-          <w:tab w:val="left" w:pos="7080"/>
-          <w:tab w:val="left" w:pos="7788"/>
-          <w:tab w:val="left" w:pos="8496"/>
-          <w:tab w:val="left" w:pos="9204"/>
-        </w:tabs>
-        <w:rPr>
-          <w:b w:val="1"/>
-          <w:color w:val="3c0a49"/>
-        </w:rPr>
-      </w:pPr>
-      <w:bookmarkStart w:colFirst="0" w:colLast="0" w:name="_99htscmbu4os" w:id="27"/>
-      <w:bookmarkEnd w:id="27"/>
+      <w:bookmarkStart w:colFirst="0" w:colLast="0" w:name="_99htscmbu4os" w:id="34"/>
+      <w:bookmarkEnd w:id="34"/>
       <w:r>
         <w:rPr>
           <w:color w:val="000000"/>
@@ -8352,8 +9838,8 @@
         </w:tabs>
         <w:rPr/>
       </w:pPr>
-      <w:bookmarkStart w:colFirst="0" w:colLast="0" w:name="_omvzmwr1fxwv" w:id="28"/>
-      <w:bookmarkEnd w:id="28"/>
+      <w:bookmarkStart w:colFirst="0" w:colLast="0" w:name="_omvzmwr1fxwv" w:id="35"/>
+      <w:bookmarkEnd w:id="35"/>
       <w:r>
         <w:rPr>
           <w:rtl w:val="0"/>
@@ -8384,8 +9870,8 @@
           <w:color w:val="3c0a49"/>
         </w:rPr>
       </w:pPr>
-      <w:bookmarkStart w:colFirst="0" w:colLast="0" w:name="_qndsnv5mb921" w:id="29"/>
-      <w:bookmarkEnd w:id="29"/>
+      <w:bookmarkStart w:colFirst="0" w:colLast="0" w:name="_qndsnv5mb921" w:id="36"/>
+      <w:bookmarkEnd w:id="36"/>
       <w:r>
         <w:rPr>
           <w:color w:val="000000"/>
@@ -9248,8 +10734,8 @@
         </w:tabs>
         <w:rPr/>
       </w:pPr>
-      <w:bookmarkStart w:colFirst="0" w:colLast="0" w:name="_t6okuol326z9" w:id="30"/>
-      <w:bookmarkEnd w:id="30"/>
+      <w:bookmarkStart w:colFirst="0" w:colLast="0" w:name="_t6okuol326z9" w:id="37"/>
+      <w:bookmarkEnd w:id="37"/>
       <w:r>
         <w:rPr>
           <w:rtl w:val="0"/>
@@ -9280,8 +10766,8 @@
           <w:color w:val="3c0a49"/>
         </w:rPr>
       </w:pPr>
-      <w:bookmarkStart w:colFirst="0" w:colLast="0" w:name="_le198ror4kdn" w:id="31"/>
-      <w:bookmarkEnd w:id="31"/>
+      <w:bookmarkStart w:colFirst="0" w:colLast="0" w:name="_le198ror4kdn" w:id="38"/>
+      <w:bookmarkEnd w:id="38"/>
       <w:r>
         <w:rPr>
           <w:color w:val="000000"/>
@@ -9329,12 +10815,12 @@
       </w:r>
     </w:p>
     <w:sectPr>
-      <w:headerReference r:id="rId17" w:type="default"/>
-      <w:headerReference r:id="rId18" w:type="first"/>
-      <w:headerReference r:id="rId19" w:type="even"/>
-      <w:footerReference r:id="rId20" w:type="default"/>
-      <w:footerReference r:id="rId21" w:type="first"/>
-      <w:footerReference r:id="rId22" w:type="even"/>
+      <w:headerReference r:id="rId25" w:type="default"/>
+      <w:headerReference r:id="rId26" w:type="first"/>
+      <w:headerReference r:id="rId27" w:type="even"/>
+      <w:footerReference r:id="rId28" w:type="default"/>
+      <w:footerReference r:id="rId29" w:type="first"/>
+      <w:footerReference r:id="rId30" w:type="even"/>
       <w:pgSz w:h="11906" w:w="16838" w:orient="landscape"/>
       <w:pgMar w:bottom="1137.6000000000001" w:top="1137.6000000000001" w:left="1137.6000000000001" w:right="1137.6000000000001" w:header="709" w:footer="850"/>
       <w:pgNumType w:start="0"/>
@@ -9483,7 +10969,7 @@
           <wp:extent cx="865287" cy="472641"/>
           <wp:effectExtent b="0" l="0" r="0" t="0"/>
           <wp:wrapSquare wrapText="bothSides" distB="152400" distT="152400" distL="152400" distR="152400"/>
-          <wp:docPr id="3" name="image4.png"/>
+          <wp:docPr id="2" name="image4.png"/>
           <a:graphic>
             <a:graphicData uri="http://schemas.openxmlformats.org/drawingml/2006/picture">
               <pic:pic>
@@ -9838,8 +11324,8 @@
   <w:abstractNum w:abstractNumId="3">
     <w:lvl w:ilvl="0">
       <w:start w:val="1"/>
-      <w:numFmt w:val="bullet"/>
-      <w:lvlText w:val="●"/>
+      <w:numFmt w:val="decimal"/>
+      <w:lvlText w:val="%1."/>
       <w:lvlJc w:val="left"/>
       <w:pPr>
         <w:ind w:left="720" w:hanging="360"/>
@@ -9850,8 +11336,8 @@
     </w:lvl>
     <w:lvl w:ilvl="1">
       <w:start w:val="1"/>
-      <w:numFmt w:val="bullet"/>
-      <w:lvlText w:val="○"/>
+      <w:numFmt w:val="lowerLetter"/>
+      <w:lvlText w:val="%2."/>
       <w:lvlJc w:val="left"/>
       <w:pPr>
         <w:ind w:left="1440" w:hanging="360"/>
@@ -9862,9 +11348,9 @@
     </w:lvl>
     <w:lvl w:ilvl="2">
       <w:start w:val="1"/>
-      <w:numFmt w:val="bullet"/>
-      <w:lvlText w:val="■"/>
-      <w:lvlJc w:val="left"/>
+      <w:numFmt w:val="lowerRoman"/>
+      <w:lvlText w:val="%3."/>
+      <w:lvlJc w:val="right"/>
       <w:pPr>
         <w:ind w:left="2160" w:hanging="360"/>
       </w:pPr>
@@ -9874,8 +11360,8 @@
     </w:lvl>
     <w:lvl w:ilvl="3">
       <w:start w:val="1"/>
-      <w:numFmt w:val="bullet"/>
-      <w:lvlText w:val="●"/>
+      <w:numFmt w:val="decimal"/>
+      <w:lvlText w:val="%4."/>
       <w:lvlJc w:val="left"/>
       <w:pPr>
         <w:ind w:left="2880" w:hanging="360"/>
@@ -9886,8 +11372,8 @@
     </w:lvl>
     <w:lvl w:ilvl="4">
       <w:start w:val="1"/>
-      <w:numFmt w:val="bullet"/>
-      <w:lvlText w:val="○"/>
+      <w:numFmt w:val="lowerLetter"/>
+      <w:lvlText w:val="%5."/>
       <w:lvlJc w:val="left"/>
       <w:pPr>
         <w:ind w:left="3600" w:hanging="360"/>
@@ -9898,9 +11384,9 @@
     </w:lvl>
     <w:lvl w:ilvl="5">
       <w:start w:val="1"/>
-      <w:numFmt w:val="bullet"/>
-      <w:lvlText w:val="■"/>
-      <w:lvlJc w:val="left"/>
+      <w:numFmt w:val="lowerRoman"/>
+      <w:lvlText w:val="%6."/>
+      <w:lvlJc w:val="right"/>
       <w:pPr>
         <w:ind w:left="4320" w:hanging="360"/>
       </w:pPr>
@@ -9910,8 +11396,8 @@
     </w:lvl>
     <w:lvl w:ilvl="6">
       <w:start w:val="1"/>
-      <w:numFmt w:val="bullet"/>
-      <w:lvlText w:val="●"/>
+      <w:numFmt w:val="decimal"/>
+      <w:lvlText w:val="%7."/>
       <w:lvlJc w:val="left"/>
       <w:pPr>
         <w:ind w:left="5040" w:hanging="360"/>
@@ -9922,8 +11408,8 @@
     </w:lvl>
     <w:lvl w:ilvl="7">
       <w:start w:val="1"/>
-      <w:numFmt w:val="bullet"/>
-      <w:lvlText w:val="○"/>
+      <w:numFmt w:val="lowerLetter"/>
+      <w:lvlText w:val="%8."/>
       <w:lvlJc w:val="left"/>
       <w:pPr>
         <w:ind w:left="5760" w:hanging="360"/>
@@ -9934,9 +11420,9 @@
     </w:lvl>
     <w:lvl w:ilvl="8">
       <w:start w:val="1"/>
-      <w:numFmt w:val="bullet"/>
-      <w:lvlText w:val="■"/>
-      <w:lvlJc w:val="left"/>
+      <w:numFmt w:val="lowerRoman"/>
+      <w:lvlText w:val="%9."/>
+      <w:lvlJc w:val="right"/>
       <w:pPr>
         <w:ind w:left="6480" w:hanging="360"/>
       </w:pPr>
@@ -9961,7 +11447,7 @@
     <w:lvl w:ilvl="1">
       <w:start w:val="1"/>
       <w:numFmt w:val="bullet"/>
-      <w:lvlText w:val="●"/>
+      <w:lvlText w:val="○"/>
       <w:lvlJc w:val="left"/>
       <w:pPr>
         <w:ind w:left="1440" w:hanging="360"/>
@@ -9973,7 +11459,7 @@
     <w:lvl w:ilvl="2">
       <w:start w:val="1"/>
       <w:numFmt w:val="bullet"/>
-      <w:lvlText w:val="●"/>
+      <w:lvlText w:val="■"/>
       <w:lvlJc w:val="left"/>
       <w:pPr>
         <w:ind w:left="2160" w:hanging="360"/>
@@ -9997,7 +11483,7 @@
     <w:lvl w:ilvl="4">
       <w:start w:val="1"/>
       <w:numFmt w:val="bullet"/>
-      <w:lvlText w:val="●"/>
+      <w:lvlText w:val="○"/>
       <w:lvlJc w:val="left"/>
       <w:pPr>
         <w:ind w:left="3600" w:hanging="360"/>
@@ -10009,7 +11495,7 @@
     <w:lvl w:ilvl="5">
       <w:start w:val="1"/>
       <w:numFmt w:val="bullet"/>
-      <w:lvlText w:val="●"/>
+      <w:lvlText w:val="■"/>
       <w:lvlJc w:val="left"/>
       <w:pPr>
         <w:ind w:left="4320" w:hanging="360"/>
@@ -10033,7 +11519,7 @@
     <w:lvl w:ilvl="7">
       <w:start w:val="1"/>
       <w:numFmt w:val="bullet"/>
-      <w:lvlText w:val="●"/>
+      <w:lvlText w:val="○"/>
       <w:lvlJc w:val="left"/>
       <w:pPr>
         <w:ind w:left="5760" w:hanging="360"/>
@@ -10045,7 +11531,7 @@
     <w:lvl w:ilvl="8">
       <w:start w:val="1"/>
       <w:numFmt w:val="bullet"/>
-      <w:lvlText w:val="●"/>
+      <w:lvlText w:val="■"/>
       <w:lvlJc w:val="left"/>
       <w:pPr>
         <w:ind w:left="6480" w:hanging="360"/>
@@ -10058,8 +11544,8 @@
   <w:abstractNum w:abstractNumId="5">
     <w:lvl w:ilvl="0">
       <w:start w:val="1"/>
-      <w:numFmt w:val="bullet"/>
-      <w:lvlText w:val=""/>
+      <w:numFmt w:val="decimal"/>
+      <w:lvlText w:val="%1."/>
       <w:lvlJc w:val="left"/>
       <w:pPr>
         <w:ind w:left="720" w:hanging="360"/>
@@ -10070,8 +11556,8 @@
     </w:lvl>
     <w:lvl w:ilvl="1">
       <w:start w:val="1"/>
-      <w:numFmt w:val="bullet"/>
-      <w:lvlText w:val=""/>
+      <w:numFmt w:val="lowerLetter"/>
+      <w:lvlText w:val="%2."/>
       <w:lvlJc w:val="left"/>
       <w:pPr>
         <w:ind w:left="1440" w:hanging="360"/>
@@ -10082,9 +11568,9 @@
     </w:lvl>
     <w:lvl w:ilvl="2">
       <w:start w:val="1"/>
-      <w:numFmt w:val="bullet"/>
-      <w:lvlText w:val=""/>
-      <w:lvlJc w:val="left"/>
+      <w:numFmt w:val="lowerRoman"/>
+      <w:lvlText w:val="%3."/>
+      <w:lvlJc w:val="right"/>
       <w:pPr>
         <w:ind w:left="2160" w:hanging="360"/>
       </w:pPr>
@@ -10094,8 +11580,8 @@
     </w:lvl>
     <w:lvl w:ilvl="3">
       <w:start w:val="1"/>
-      <w:numFmt w:val="bullet"/>
-      <w:lvlText w:val=""/>
+      <w:numFmt w:val="decimal"/>
+      <w:lvlText w:val="%4."/>
       <w:lvlJc w:val="left"/>
       <w:pPr>
         <w:ind w:left="2880" w:hanging="360"/>
@@ -10106,8 +11592,8 @@
     </w:lvl>
     <w:lvl w:ilvl="4">
       <w:start w:val="1"/>
-      <w:numFmt w:val="bullet"/>
-      <w:lvlText w:val=""/>
+      <w:numFmt w:val="lowerLetter"/>
+      <w:lvlText w:val="%5."/>
       <w:lvlJc w:val="left"/>
       <w:pPr>
         <w:ind w:left="3600" w:hanging="360"/>
@@ -10118,9 +11604,9 @@
     </w:lvl>
     <w:lvl w:ilvl="5">
       <w:start w:val="1"/>
-      <w:numFmt w:val="bullet"/>
-      <w:lvlText w:val=""/>
-      <w:lvlJc w:val="left"/>
+      <w:numFmt w:val="lowerRoman"/>
+      <w:lvlText w:val="%6."/>
+      <w:lvlJc w:val="right"/>
       <w:pPr>
         <w:ind w:left="4320" w:hanging="360"/>
       </w:pPr>
@@ -10130,8 +11616,8 @@
     </w:lvl>
     <w:lvl w:ilvl="6">
       <w:start w:val="1"/>
-      <w:numFmt w:val="bullet"/>
-      <w:lvlText w:val=""/>
+      <w:numFmt w:val="decimal"/>
+      <w:lvlText w:val="%7."/>
       <w:lvlJc w:val="left"/>
       <w:pPr>
         <w:ind w:left="5040" w:hanging="360"/>
@@ -10142,8 +11628,8 @@
     </w:lvl>
     <w:lvl w:ilvl="7">
       <w:start w:val="1"/>
-      <w:numFmt w:val="bullet"/>
-      <w:lvlText w:val=""/>
+      <w:numFmt w:val="lowerLetter"/>
+      <w:lvlText w:val="%8."/>
       <w:lvlJc w:val="left"/>
       <w:pPr>
         <w:ind w:left="5760" w:hanging="360"/>
@@ -10154,9 +11640,9 @@
     </w:lvl>
     <w:lvl w:ilvl="8">
       <w:start w:val="1"/>
-      <w:numFmt w:val="bullet"/>
-      <w:lvlText w:val=""/>
-      <w:lvlJc w:val="left"/>
+      <w:numFmt w:val="lowerRoman"/>
+      <w:lvlText w:val="%9."/>
+      <w:lvlJc w:val="right"/>
       <w:pPr>
         <w:ind w:left="6480" w:hanging="360"/>
       </w:pPr>

</xml_diff>